<commit_message>
am Schluß des Merge
</commit_message>
<xml_diff>
--- a/Projektplanung/Zwischenbericht_Februar - nachbearbeitet - gemerged am 5.3..docx
+++ b/Projektplanung/Zwischenbericht_Februar - nachbearbeitet - gemerged am 5.3..docx
@@ -7511,12 +7511,329 @@
     </w:p>
     <w:p>
       <w:pPr>
-        <w:keepNext/>
-        <w:rPr>
-          <w:lang w:val="de-AT"/>
-        </w:rPr>
+        <w:spacing w:after="200" w:line="276" w:lineRule="auto"/>
+        <w:jc w:val="left"/>
+        <w:rPr>
+          <w:lang w:val="de-AT"/>
+        </w:rPr>
+      </w:pPr>
+      <w:r>
+        <w:rPr>
+          <w:lang w:val="de-AT"/>
+        </w:rPr>
+        <w:br w:type="page"/>
+      </w:r>
+    </w:p>
+    <w:p>
+      <w:pPr>
+        <w:pStyle w:val="USkeinInhaltsverz"/>
+      </w:pPr>
+      <w:r>
+        <w:lastRenderedPageBreak/>
+        <w:t>Listing Verzeichnis</w:t>
+      </w:r>
+    </w:p>
+    <w:p>
+      <w:pPr>
+        <w:pStyle w:val="Abbildungsverzeichnis"/>
+        <w:tabs>
+          <w:tab w:val="right" w:leader="dot" w:pos="8776"/>
+        </w:tabs>
+        <w:rPr>
+          <w:rFonts w:asciiTheme="minorHAnsi" w:eastAsiaTheme="minorEastAsia" w:hAnsiTheme="minorHAnsi" w:cstheme="minorBidi"/>
+          <w:noProof/>
+          <w:sz w:val="22"/>
+          <w:lang w:val="de-AT" w:eastAsia="de-AT"/>
+        </w:rPr>
+      </w:pPr>
+      <w:r>
+        <w:fldChar w:fldCharType="begin"/>
+      </w:r>
+      <w:r>
+        <w:instrText xml:space="preserve"> TOC \h \z \c "Listing" </w:instrText>
+      </w:r>
+      <w:r>
+        <w:fldChar w:fldCharType="separate"/>
+      </w:r>
+      <w:hyperlink r:id="rId12" w:anchor="_Toc476493977" w:history="1">
+        <w:r>
+          <w:rPr>
+            <w:rStyle w:val="Hyperlink"/>
+            <w:noProof/>
+            <w:lang w:val="de-AT"/>
+          </w:rPr>
+          <w:t>Listing 1:  CSV Format der REDD Daten</w:t>
+        </w:r>
+        <w:r>
+          <w:rPr>
+            <w:noProof/>
+            <w:webHidden/>
+          </w:rPr>
+          <w:tab/>
+        </w:r>
+        <w:r>
+          <w:rPr>
+            <w:noProof/>
+            <w:webHidden/>
+          </w:rPr>
+          <w:fldChar w:fldCharType="begin"/>
+        </w:r>
+        <w:r>
+          <w:rPr>
+            <w:noProof/>
+            <w:webHidden/>
+          </w:rPr>
+          <w:instrText xml:space="preserve"> PAGEREF _Toc476493977 \h </w:instrText>
+        </w:r>
+        <w:r>
+          <w:rPr>
+            <w:noProof/>
+            <w:webHidden/>
+          </w:rPr>
+        </w:r>
+        <w:r>
+          <w:rPr>
+            <w:noProof/>
+            <w:webHidden/>
+          </w:rPr>
+          <w:fldChar w:fldCharType="separate"/>
+        </w:r>
+        <w:r>
+          <w:rPr>
+            <w:noProof/>
+            <w:webHidden/>
+          </w:rPr>
+          <w:t>11</w:t>
+        </w:r>
+        <w:r>
+          <w:rPr>
+            <w:noProof/>
+            <w:webHidden/>
+          </w:rPr>
+          <w:fldChar w:fldCharType="end"/>
+        </w:r>
+      </w:hyperlink>
+    </w:p>
+    <w:p>
+      <w:pPr>
+        <w:pStyle w:val="Abbildungsverzeichnis"/>
+        <w:tabs>
+          <w:tab w:val="right" w:leader="dot" w:pos="8776"/>
+        </w:tabs>
+        <w:rPr>
+          <w:rFonts w:asciiTheme="minorHAnsi" w:eastAsiaTheme="minorEastAsia" w:hAnsiTheme="minorHAnsi" w:cstheme="minorBidi"/>
+          <w:noProof/>
+          <w:sz w:val="22"/>
+          <w:lang w:val="de-AT" w:eastAsia="de-AT"/>
+        </w:rPr>
+      </w:pPr>
+      <w:hyperlink r:id="rId13" w:anchor="_Toc476493978" w:history="1">
+        <w:r>
+          <w:rPr>
+            <w:rStyle w:val="Hyperlink"/>
+            <w:noProof/>
+            <w:lang w:val="de-AT"/>
+          </w:rPr>
+          <w:t>Listing 2: Berechnung des Durchschnittsverbrauchs pro Meter, Tag und Monat</w:t>
+        </w:r>
+        <w:r>
+          <w:rPr>
+            <w:noProof/>
+            <w:webHidden/>
+          </w:rPr>
+          <w:tab/>
+        </w:r>
+        <w:r>
+          <w:rPr>
+            <w:noProof/>
+            <w:webHidden/>
+          </w:rPr>
+          <w:fldChar w:fldCharType="begin"/>
+        </w:r>
+        <w:r>
+          <w:rPr>
+            <w:noProof/>
+            <w:webHidden/>
+          </w:rPr>
+          <w:instrText xml:space="preserve"> PAGEREF _Toc476493978 \h </w:instrText>
+        </w:r>
+        <w:r>
+          <w:rPr>
+            <w:noProof/>
+            <w:webHidden/>
+          </w:rPr>
+        </w:r>
+        <w:r>
+          <w:rPr>
+            <w:noProof/>
+            <w:webHidden/>
+          </w:rPr>
+          <w:fldChar w:fldCharType="separate"/>
+        </w:r>
+        <w:r>
+          <w:rPr>
+            <w:noProof/>
+            <w:webHidden/>
+          </w:rPr>
+          <w:t>12</w:t>
+        </w:r>
+        <w:r>
+          <w:rPr>
+            <w:noProof/>
+            <w:webHidden/>
+          </w:rPr>
+          <w:fldChar w:fldCharType="end"/>
+        </w:r>
+      </w:hyperlink>
+    </w:p>
+    <w:p>
+      <w:pPr>
+        <w:pStyle w:val="Abbildungsverzeichnis"/>
+        <w:tabs>
+          <w:tab w:val="right" w:leader="dot" w:pos="8776"/>
+        </w:tabs>
+        <w:rPr>
+          <w:rFonts w:asciiTheme="minorHAnsi" w:eastAsiaTheme="minorEastAsia" w:hAnsiTheme="minorHAnsi" w:cstheme="minorBidi"/>
+          <w:noProof/>
+          <w:sz w:val="22"/>
+          <w:lang w:val="de-AT" w:eastAsia="de-AT"/>
+        </w:rPr>
+      </w:pPr>
+      <w:hyperlink r:id="rId14" w:anchor="_Toc476493979" w:history="1">
+        <w:r>
+          <w:rPr>
+            <w:rStyle w:val="Hyperlink"/>
+            <w:noProof/>
+            <w:lang w:val="de-AT"/>
+          </w:rPr>
+          <w:t>Listing 3: Klasse für den Datenzugriff</w:t>
+        </w:r>
+        <w:r>
+          <w:rPr>
+            <w:noProof/>
+            <w:webHidden/>
+          </w:rPr>
+          <w:tab/>
+        </w:r>
+        <w:r>
+          <w:rPr>
+            <w:noProof/>
+            <w:webHidden/>
+          </w:rPr>
+          <w:fldChar w:fldCharType="begin"/>
+        </w:r>
+        <w:r>
+          <w:rPr>
+            <w:noProof/>
+            <w:webHidden/>
+          </w:rPr>
+          <w:instrText xml:space="preserve"> PAGEREF _Toc476493979 \h </w:instrText>
+        </w:r>
+        <w:r>
+          <w:rPr>
+            <w:noProof/>
+            <w:webHidden/>
+          </w:rPr>
+        </w:r>
+        <w:r>
+          <w:rPr>
+            <w:noProof/>
+            <w:webHidden/>
+          </w:rPr>
+          <w:fldChar w:fldCharType="separate"/>
+        </w:r>
+        <w:r>
+          <w:rPr>
+            <w:noProof/>
+            <w:webHidden/>
+          </w:rPr>
+          <w:t>15</w:t>
+        </w:r>
+        <w:r>
+          <w:rPr>
+            <w:noProof/>
+            <w:webHidden/>
+          </w:rPr>
+          <w:fldChar w:fldCharType="end"/>
+        </w:r>
+      </w:hyperlink>
+    </w:p>
+    <w:p>
+      <w:pPr>
+        <w:pStyle w:val="Abbildungsverzeichnis"/>
+        <w:tabs>
+          <w:tab w:val="right" w:leader="dot" w:pos="8776"/>
+        </w:tabs>
+        <w:rPr>
+          <w:rFonts w:asciiTheme="minorHAnsi" w:eastAsiaTheme="minorEastAsia" w:hAnsiTheme="minorHAnsi" w:cstheme="minorBidi"/>
+          <w:noProof/>
+          <w:sz w:val="22"/>
+          <w:lang w:val="de-AT" w:eastAsia="de-AT"/>
+        </w:rPr>
+      </w:pPr>
+      <w:hyperlink r:id="rId15" w:anchor="_Toc476493980" w:history="1">
+        <w:r>
+          <w:rPr>
+            <w:rStyle w:val="Hyperlink"/>
+            <w:noProof/>
+            <w:lang w:val="de-AT"/>
+          </w:rPr>
+          <w:t>Listing 4: Basisklasse um Abfragen zu definieren</w:t>
+        </w:r>
+        <w:r>
+          <w:rPr>
+            <w:noProof/>
+            <w:webHidden/>
+          </w:rPr>
+          <w:tab/>
+        </w:r>
+        <w:r>
+          <w:rPr>
+            <w:noProof/>
+            <w:webHidden/>
+          </w:rPr>
+          <w:fldChar w:fldCharType="begin"/>
+        </w:r>
+        <w:r>
+          <w:rPr>
+            <w:noProof/>
+            <w:webHidden/>
+          </w:rPr>
+          <w:instrText xml:space="preserve"> PAGEREF _Toc476493980 \h </w:instrText>
+        </w:r>
+        <w:r>
+          <w:rPr>
+            <w:noProof/>
+            <w:webHidden/>
+          </w:rPr>
+        </w:r>
+        <w:r>
+          <w:rPr>
+            <w:noProof/>
+            <w:webHidden/>
+          </w:rPr>
+          <w:fldChar w:fldCharType="separate"/>
+        </w:r>
+        <w:r>
+          <w:rPr>
+            <w:noProof/>
+            <w:webHidden/>
+          </w:rPr>
+          <w:t>16</w:t>
+        </w:r>
+        <w:r>
+          <w:rPr>
+            <w:noProof/>
+            <w:webHidden/>
+          </w:rPr>
+          <w:fldChar w:fldCharType="end"/>
+        </w:r>
+      </w:hyperlink>
+    </w:p>
+    <w:p>
+      <w:pPr>
         <w:sectPr>
-          <w:headerReference w:type="default" r:id="rId12"/>
+          <w:headerReference w:type="default" r:id="rId16"/>
           <w:type w:val="continuous"/>
           <w:pgSz w:w="11906" w:h="16838" w:code="9"/>
           <w:pgMar w:top="1418" w:right="1418" w:bottom="1134" w:left="1418" w:header="851" w:footer="709" w:gutter="284"/>
@@ -7526,9 +7843,9 @@
         </w:sectPr>
       </w:pPr>
       <w:r>
-        <w:rPr>
-          <w:lang w:val="de-AT"/>
-        </w:rPr>
+        <w:fldChar w:fldCharType="end"/>
+      </w:r>
+      <w:r>
         <w:br w:type="page"/>
       </w:r>
     </w:p>
@@ -7848,7 +8165,7 @@
               <w:rFonts w:cstheme="minorHAnsi"/>
               <w:lang w:val="de-DE"/>
             </w:rPr>
-            <w:instrText xml:space="preserve"> CITATION Kol11 \l 1031 </w:instrText>
+            <w:instrText xml:space="preserve">CITATION Kol11 \l 1031 </w:instrText>
           </w:r>
           <w:r>
             <w:rPr>
@@ -9068,7 +9385,7 @@
               <w:rFonts w:cstheme="minorHAnsi"/>
               <w:lang w:val="de-AT"/>
             </w:rPr>
-            <w:instrText xml:space="preserve"> CITATION Car17 \l 3079 </w:instrText>
+            <w:instrText xml:space="preserve">CITATION Car17 \l 3079 </w:instrText>
           </w:r>
           <w:r>
             <w:rPr>
@@ -9996,9 +10313,9 @@
             <o:lock v:ext="edit" aspectratio="t"/>
           </v:shapetype>
           <v:shape id="_x0000_i1025" type="#_x0000_t75" style="width:438.95pt;height:306.6pt" o:ole="">
-            <v:imagedata r:id="rId13" o:title=""/>
+            <v:imagedata r:id="rId17" o:title=""/>
           </v:shape>
-          <o:OLEObject Type="Embed" ProgID="AcroExch.Document.DC" ShapeID="_x0000_i1025" DrawAspect="Content" ObjectID="_1550235403" r:id="rId14"/>
+          <o:OLEObject Type="Embed" ProgID="AcroExch.Document.DC" ShapeID="_x0000_i1025" DrawAspect="Content" ObjectID="_1550238129" r:id="rId18"/>
         </w:object>
       </w:r>
     </w:p>
@@ -12573,7 +12890,7 @@
               <w:noProof/>
               <w:lang w:val="de-AT" w:eastAsia="de-AT"/>
             </w:rPr>
-            <w:t>[16]</w:t>
+            <w:t>[15]</w:t>
           </w:r>
           <w:r>
             <w:rPr>
@@ -12951,7 +13268,7 @@
               <w:noProof/>
               <w:lang w:val="de-AT"/>
             </w:rPr>
-            <w:t>[17]</w:t>
+            <w:t>[16]</w:t>
           </w:r>
           <w:r>
             <w:rPr>
@@ -13121,6 +13438,7 @@
           </w:r>
           <w:r>
             <w:rPr>
+              <w:noProof/>
               <w:lang w:val="de-AT"/>
             </w:rPr>
             <w:t>[9]</w:t>
@@ -13168,6 +13486,7 @@
           </w:r>
           <w:r>
             <w:rPr>
+              <w:noProof/>
               <w:lang w:val="de-AT"/>
             </w:rPr>
             <w:t>[14]</w:t>
@@ -13323,7 +13642,7 @@
               <w:noProof/>
               <w:lang w:val="de-AT"/>
             </w:rPr>
-            <w:t>[18]</w:t>
+            <w:t>[17]</w:t>
           </w:r>
           <w:r>
             <w:rPr>
@@ -15977,6 +16296,7 @@
                               </w:rPr>
                             </w:pPr>
                             <w:bookmarkStart w:id="53" w:name="_Ref476490995"/>
+                            <w:bookmarkStart w:id="54" w:name="_Toc476493977"/>
                             <w:r>
                               <w:rPr>
                                 <w:lang w:val="de-AT"/>
@@ -16020,6 +16340,7 @@
                               </w:rPr>
                               <w:t>:  CSV Format der REDD Daten</w:t>
                             </w:r>
+                            <w:bookmarkEnd w:id="54"/>
                           </w:p>
                         </w:txbxContent>
                       </wps:txbx>
@@ -16053,7 +16374,8 @@
                           <w:lang w:val="de-AT"/>
                         </w:rPr>
                       </w:pPr>
-                      <w:bookmarkStart w:id="54" w:name="_Ref476490995"/>
+                      <w:bookmarkStart w:id="55" w:name="_Ref476490995"/>
+                      <w:bookmarkStart w:id="56" w:name="_Toc476493977"/>
                       <w:r>
                         <w:rPr>
                           <w:lang w:val="de-AT"/>
@@ -16090,13 +16412,14 @@
                         </w:rPr>
                         <w:fldChar w:fldCharType="end"/>
                       </w:r>
-                      <w:bookmarkEnd w:id="54"/>
+                      <w:bookmarkEnd w:id="55"/>
                       <w:r>
                         <w:rPr>
                           <w:lang w:val="de-AT"/>
                         </w:rPr>
                         <w:t>:  CSV Format der REDD Daten</w:t>
                       </w:r>
+                      <w:bookmarkEnd w:id="56"/>
                     </w:p>
                   </w:txbxContent>
                 </v:textbox>
@@ -16471,7 +16794,7 @@
                     <pic:cNvPicPr/>
                   </pic:nvPicPr>
                   <pic:blipFill>
-                    <a:blip r:embed="rId15" cstate="print">
+                    <a:blip r:embed="rId19" cstate="print">
                       <a:extLst>
                         <a:ext uri="{28A0092B-C50C-407E-A947-70E740481C1C}">
                           <a14:useLocalDpi xmlns:a14="http://schemas.microsoft.com/office/drawing/2010/main" val="0"/>
@@ -16511,7 +16834,7 @@
           <w:lang w:val="de-AT"/>
         </w:rPr>
       </w:pPr>
-      <w:bookmarkStart w:id="55" w:name="_Ref476492674"/>
+      <w:bookmarkStart w:id="57" w:name="_Ref476492674"/>
       <w:r>
         <w:rPr>
           <w:lang w:val="de-AT"/>
@@ -16549,7 +16872,7 @@
         </w:rPr>
         <w:fldChar w:fldCharType="end"/>
       </w:r>
-      <w:bookmarkEnd w:id="55"/>
+      <w:bookmarkEnd w:id="57"/>
       <w:r>
         <w:rPr>
           <w:lang w:val="de-AT"/>
@@ -17770,7 +18093,8 @@
                                 <w:lang w:val="de-AT"/>
                               </w:rPr>
                             </w:pPr>
-                            <w:bookmarkStart w:id="56" w:name="_Ref476492364"/>
+                            <w:bookmarkStart w:id="58" w:name="_Ref476492364"/>
+                            <w:bookmarkStart w:id="59" w:name="_Toc476493978"/>
                             <w:r>
                               <w:rPr>
                                 <w:lang w:val="de-AT"/>
@@ -17808,13 +18132,14 @@
                               </w:rPr>
                               <w:fldChar w:fldCharType="end"/>
                             </w:r>
-                            <w:bookmarkEnd w:id="56"/>
+                            <w:bookmarkEnd w:id="58"/>
                             <w:r>
                               <w:rPr>
                                 <w:lang w:val="de-AT"/>
                               </w:rPr>
                               <w:t>: Berechnung des Durchschnittsverbrauchs pro Meter, Tag und Monat</w:t>
                             </w:r>
+                            <w:bookmarkEnd w:id="59"/>
                           </w:p>
                         </w:txbxContent>
                       </wps:txbx>
@@ -17842,7 +18167,8 @@
                           <w:lang w:val="de-AT"/>
                         </w:rPr>
                       </w:pPr>
-                      <w:bookmarkStart w:id="57" w:name="_Ref476492364"/>
+                      <w:bookmarkStart w:id="60" w:name="_Ref476492364"/>
+                      <w:bookmarkStart w:id="61" w:name="_Toc476493978"/>
                       <w:r>
                         <w:rPr>
                           <w:lang w:val="de-AT"/>
@@ -17880,13 +18206,14 @@
                         </w:rPr>
                         <w:fldChar w:fldCharType="end"/>
                       </w:r>
-                      <w:bookmarkEnd w:id="57"/>
+                      <w:bookmarkEnd w:id="60"/>
                       <w:r>
                         <w:rPr>
                           <w:lang w:val="de-AT"/>
                         </w:rPr>
                         <w:t>: Berechnung des Durchschnittsverbrauchs pro Meter, Tag und Monat</w:t>
                       </w:r>
+                      <w:bookmarkEnd w:id="61"/>
                     </w:p>
                   </w:txbxContent>
                 </v:textbox>
@@ -18013,7 +18340,7 @@
             <wp:cNvGraphicFramePr/>
             <a:graphic xmlns:a="http://schemas.openxmlformats.org/drawingml/2006/main">
               <a:graphicData uri="http://schemas.openxmlformats.org/drawingml/2006/chart">
-                <c:chart xmlns:c="http://schemas.openxmlformats.org/drawingml/2006/chart" xmlns:r="http://schemas.openxmlformats.org/officeDocument/2006/relationships" r:id="rId16"/>
+                <c:chart xmlns:c="http://schemas.openxmlformats.org/drawingml/2006/chart" xmlns:r="http://schemas.openxmlformats.org/officeDocument/2006/relationships" r:id="rId20"/>
               </a:graphicData>
             </a:graphic>
           </wp:anchor>
@@ -18027,7 +18354,7 @@
           <w:lang w:val="de-AT"/>
         </w:rPr>
       </w:pPr>
-      <w:bookmarkStart w:id="58" w:name="_Ref476492497"/>
+      <w:bookmarkStart w:id="62" w:name="_Ref476492497"/>
       <w:r>
         <w:rPr>
           <w:lang w:val="de-AT"/>
@@ -18065,7 +18392,7 @@
         </w:rPr>
         <w:fldChar w:fldCharType="end"/>
       </w:r>
-      <w:bookmarkEnd w:id="58"/>
+      <w:bookmarkEnd w:id="62"/>
       <w:r>
         <w:rPr>
           <w:lang w:val="de-AT"/>
@@ -18165,7 +18492,7 @@
             <wp:cNvGraphicFramePr/>
             <a:graphic xmlns:a="http://schemas.openxmlformats.org/drawingml/2006/main">
               <a:graphicData uri="http://schemas.openxmlformats.org/drawingml/2006/chart">
-                <c:chart xmlns:c="http://schemas.openxmlformats.org/drawingml/2006/chart" xmlns:r="http://schemas.openxmlformats.org/officeDocument/2006/relationships" r:id="rId17"/>
+                <c:chart xmlns:c="http://schemas.openxmlformats.org/drawingml/2006/chart" xmlns:r="http://schemas.openxmlformats.org/officeDocument/2006/relationships" r:id="rId21"/>
               </a:graphicData>
             </a:graphic>
           </wp:inline>
@@ -18179,7 +18506,7 @@
           <w:lang w:val="de-AT"/>
         </w:rPr>
       </w:pPr>
-      <w:bookmarkStart w:id="59" w:name="_Ref476492610"/>
+      <w:bookmarkStart w:id="63" w:name="_Ref476492610"/>
       <w:r>
         <w:rPr>
           <w:lang w:val="de-AT"/>
@@ -18217,7 +18544,7 @@
         </w:rPr>
         <w:fldChar w:fldCharType="end"/>
       </w:r>
-      <w:bookmarkEnd w:id="59"/>
+      <w:bookmarkEnd w:id="63"/>
       <w:r>
         <w:rPr>
           <w:lang w:val="de-AT"/>
@@ -18656,7 +18983,7 @@
           <w:lang w:val="de-AT"/>
         </w:rPr>
       </w:pPr>
-      <w:bookmarkStart w:id="60" w:name="_Ref476492764"/>
+      <w:bookmarkStart w:id="64" w:name="_Ref476492764"/>
       <w:r>
         <w:rPr>
           <w:lang w:val="de-AT"/>
@@ -18694,7 +19021,7 @@
         </w:rPr>
         <w:fldChar w:fldCharType="end"/>
       </w:r>
-      <w:bookmarkEnd w:id="60"/>
+      <w:bookmarkEnd w:id="64"/>
       <w:r>
         <w:rPr>
           <w:lang w:val="de-AT"/>
@@ -18750,7 +19077,7 @@
           <w:lang w:val="de-AT"/>
         </w:rPr>
       </w:pPr>
-      <w:bookmarkStart w:id="61" w:name="_Toc476489163"/>
+      <w:bookmarkStart w:id="65" w:name="_Toc476489163"/>
       <w:r>
         <w:rPr>
           <w:sz w:val="28"/>
@@ -18759,7 +19086,7 @@
         </w:rPr>
         <w:t>Schnittstellen</w:t>
       </w:r>
-      <w:bookmarkEnd w:id="61"/>
+      <w:bookmarkEnd w:id="65"/>
       <w:r>
         <w:rPr>
           <w:sz w:val="28"/>
@@ -20627,8 +20954,9 @@
                                 <w:lang w:val="de-AT"/>
                               </w:rPr>
                             </w:pPr>
-                            <w:bookmarkStart w:id="62" w:name="_Ref476493471"/>
-                            <w:bookmarkStart w:id="63" w:name="_Ref476493476"/>
+                            <w:bookmarkStart w:id="66" w:name="_Ref476493471"/>
+                            <w:bookmarkStart w:id="67" w:name="_Ref476493476"/>
+                            <w:bookmarkStart w:id="68" w:name="_Toc476493979"/>
                             <w:r>
                               <w:rPr>
                                 <w:lang w:val="de-AT"/>
@@ -20665,14 +20993,15 @@
                               </w:rPr>
                               <w:fldChar w:fldCharType="end"/>
                             </w:r>
-                            <w:bookmarkEnd w:id="63"/>
+                            <w:bookmarkEnd w:id="67"/>
                             <w:r>
                               <w:rPr>
                                 <w:lang w:val="de-AT"/>
                               </w:rPr>
                               <w:t>: Klasse für den Datenzugriff</w:t>
                             </w:r>
-                            <w:bookmarkEnd w:id="62"/>
+                            <w:bookmarkEnd w:id="66"/>
+                            <w:bookmarkEnd w:id="68"/>
                           </w:p>
                         </w:txbxContent>
                       </wps:txbx>
@@ -20702,8 +21031,9 @@
                           <w:lang w:val="de-AT"/>
                         </w:rPr>
                       </w:pPr>
-                      <w:bookmarkStart w:id="64" w:name="_Ref476493471"/>
-                      <w:bookmarkStart w:id="65" w:name="_Ref476493476"/>
+                      <w:bookmarkStart w:id="69" w:name="_Ref476493471"/>
+                      <w:bookmarkStart w:id="70" w:name="_Ref476493476"/>
+                      <w:bookmarkStart w:id="71" w:name="_Toc476493979"/>
                       <w:r>
                         <w:rPr>
                           <w:lang w:val="de-AT"/>
@@ -20740,14 +21070,15 @@
                         </w:rPr>
                         <w:fldChar w:fldCharType="end"/>
                       </w:r>
-                      <w:bookmarkEnd w:id="65"/>
+                      <w:bookmarkEnd w:id="70"/>
                       <w:r>
                         <w:rPr>
                           <w:lang w:val="de-AT"/>
                         </w:rPr>
                         <w:t>: Klasse für den Datenzugriff</w:t>
                       </w:r>
-                      <w:bookmarkEnd w:id="64"/>
+                      <w:bookmarkEnd w:id="69"/>
+                      <w:bookmarkEnd w:id="71"/>
                     </w:p>
                   </w:txbxContent>
                 </v:textbox>
@@ -20902,7 +21233,8 @@
                                 <w:lang w:val="de-AT"/>
                               </w:rPr>
                             </w:pPr>
-                            <w:bookmarkStart w:id="66" w:name="_Ref476493553"/>
+                            <w:bookmarkStart w:id="72" w:name="_Ref476493553"/>
+                            <w:bookmarkStart w:id="73" w:name="_Toc476493980"/>
                             <w:r>
                               <w:rPr>
                                 <w:lang w:val="de-AT"/>
@@ -20940,13 +21272,14 @@
                               </w:rPr>
                               <w:fldChar w:fldCharType="end"/>
                             </w:r>
-                            <w:bookmarkEnd w:id="66"/>
+                            <w:bookmarkEnd w:id="72"/>
                             <w:r>
                               <w:rPr>
                                 <w:lang w:val="de-AT"/>
                               </w:rPr>
                               <w:t>: Basisklasse um Abfragen zu definieren</w:t>
                             </w:r>
+                            <w:bookmarkEnd w:id="73"/>
                           </w:p>
                         </w:txbxContent>
                       </wps:txbx>
@@ -20974,7 +21307,8 @@
                           <w:lang w:val="de-AT"/>
                         </w:rPr>
                       </w:pPr>
-                      <w:bookmarkStart w:id="67" w:name="_Ref476493553"/>
+                      <w:bookmarkStart w:id="74" w:name="_Ref476493553"/>
+                      <w:bookmarkStart w:id="75" w:name="_Toc476493980"/>
                       <w:r>
                         <w:rPr>
                           <w:lang w:val="de-AT"/>
@@ -21012,13 +21346,14 @@
                         </w:rPr>
                         <w:fldChar w:fldCharType="end"/>
                       </w:r>
-                      <w:bookmarkEnd w:id="67"/>
+                      <w:bookmarkEnd w:id="74"/>
                       <w:r>
                         <w:rPr>
                           <w:lang w:val="de-AT"/>
                         </w:rPr>
                         <w:t>: Basisklasse um Abfragen zu definieren</w:t>
                       </w:r>
+                      <w:bookmarkEnd w:id="75"/>
                     </w:p>
                   </w:txbxContent>
                 </v:textbox>
@@ -22645,8 +22980,6 @@
         </w:rPr>
         <w:fldChar w:fldCharType="end"/>
       </w:r>
-      <w:bookmarkStart w:id="68" w:name="_GoBack"/>
-      <w:bookmarkEnd w:id="68"/>
       <w:r>
         <w:rPr>
           <w:lang w:val="de-AT"/>
@@ -22671,32 +23004,6 @@
           <w:lang w:val="de-AT"/>
         </w:rPr>
         <w:t>Die Schnittstellen und Klassen sind im Moment ein Gerüst und können sich im Laufe der weiteren Implementierung noch ändern. Auf Darstellung der REST Schnittstelle wurde derzeit noch verzichtet, da noch nicht klar ist, wie genau die Authentifizierung darüber funktioniert und in welcher Form die Abfragen darüber ausgewählt werden können.</w:t>
-      </w:r>
-    </w:p>
-    <w:p>
-      <w:pPr>
-        <w:rPr>
-          <w:lang w:val="de-AT"/>
-        </w:rPr>
-      </w:pPr>
-    </w:p>
-    <w:p>
-      <w:pPr>
-        <w:rPr>
-          <w:lang w:val="de-AT"/>
-        </w:rPr>
-      </w:pPr>
-      <w:r>
-        <w:rPr>
-          <w:lang w:val="de-AT"/>
-        </w:rPr>
-        <w:t>------</w:t>
-      </w:r>
-      <w:r>
-        <w:rPr>
-          <w:lang w:val="de-AT"/>
-        </w:rPr>
-        <w:t xml:space="preserve"> </w:t>
       </w:r>
     </w:p>
     <w:p>
@@ -22713,151 +23020,157 @@
           <w:lang w:val="de-AT"/>
         </w:rPr>
       </w:pPr>
-      <w:bookmarkStart w:id="69" w:name="_Toc476489164"/>
+      <w:bookmarkStart w:id="76" w:name="_Toc476489164"/>
       <w:r>
         <w:rPr>
           <w:sz w:val="28"/>
           <w:szCs w:val="28"/>
           <w:lang w:val="de-AT"/>
         </w:rPr>
+        <w:t>Systemarchitektur</w:t>
+      </w:r>
+      <w:bookmarkEnd w:id="76"/>
+    </w:p>
+    <w:p>
+      <w:pPr>
+        <w:ind w:left="-144"/>
+        <w:rPr>
+          <w:lang w:val="de-AT"/>
+        </w:rPr>
+      </w:pPr>
+      <w:r>
+        <w:rPr>
+          <w:lang w:val="de-AT"/>
+        </w:rPr>
+        <w:t xml:space="preserve">Um die Systemumgebung festzulegen, und vor allem die Software passgenau in die Softwarelandschaft des JRZ einfügen zu können, werden die </w:t>
+      </w:r>
+      <w:r>
+        <w:rPr>
+          <w:lang w:val="de-AT"/>
+        </w:rPr>
+        <w:t xml:space="preserve">Schnittstellen </w:t>
+      </w:r>
+      <w:r>
+        <w:rPr>
+          <w:lang w:val="de-AT"/>
+        </w:rPr>
+        <w:t xml:space="preserve">von </w:t>
+      </w:r>
+      <w:r>
+        <w:rPr>
+          <w:lang w:val="de-AT"/>
+        </w:rPr>
+        <w:t>Open</w:t>
+      </w:r>
+      <w:r>
+        <w:rPr>
+          <w:lang w:val="de-AT"/>
+        </w:rPr>
+        <w:t>-</w:t>
+      </w:r>
+      <w:r>
+        <w:rPr>
+          <w:lang w:val="de-AT"/>
+        </w:rPr>
+        <w:t>TC</w:t>
+      </w:r>
+      <w:r>
+        <w:rPr>
+          <w:lang w:val="de-AT"/>
+        </w:rPr>
+        <w:t xml:space="preserve">, siehe </w:t>
+      </w:r>
+      <w:r>
+        <w:rPr>
+          <w:color w:val="FF0000"/>
+          <w:lang w:val="de-AT"/>
+        </w:rPr>
+        <w:t>[Abschnitt x.x.x]</w:t>
+      </w:r>
+      <w:r>
+        <w:rPr>
+          <w:color w:val="FF0000"/>
+          <w:lang w:val="de-AT"/>
+        </w:rPr>
+        <w:t>,</w:t>
+      </w:r>
+      <w:r>
+        <w:rPr>
+          <w:lang w:val="de-AT"/>
+        </w:rPr>
+        <w:t xml:space="preserve"> </w:t>
+      </w:r>
+      <w:r>
+        <w:rPr>
+          <w:lang w:val="de-AT"/>
+        </w:rPr>
+        <w:t xml:space="preserve">und </w:t>
+      </w:r>
+      <w:r>
+        <w:rPr>
+          <w:lang w:val="de-AT"/>
+        </w:rPr>
+        <w:t>d</w:t>
+      </w:r>
+      <w:r>
+        <w:rPr>
+          <w:lang w:val="de-AT"/>
+        </w:rPr>
+        <w:t xml:space="preserve">as Modell der bestehenden Datenbank, siehe Abschnitt </w:t>
+      </w:r>
+      <w:r>
+        <w:rPr>
+          <w:lang w:val="de-AT"/>
+        </w:rPr>
+        <w:fldChar w:fldCharType="begin"/>
+      </w:r>
+      <w:r>
+        <w:rPr>
+          <w:lang w:val="de-AT"/>
+        </w:rPr>
+        <w:instrText xml:space="preserve"> REF _Ref476487623 \r \h </w:instrText>
+      </w:r>
+      <w:r>
+        <w:rPr>
+          <w:lang w:val="de-AT"/>
+        </w:rPr>
+      </w:r>
+      <w:r>
+        <w:rPr>
+          <w:lang w:val="de-AT"/>
+        </w:rPr>
+        <w:fldChar w:fldCharType="separate"/>
+      </w:r>
+      <w:r>
+        <w:rPr>
+          <w:lang w:val="de-AT"/>
+        </w:rPr>
+        <w:t>2.1.1</w:t>
+      </w:r>
+      <w:r>
+        <w:rPr>
+          <w:lang w:val="de-AT"/>
+        </w:rPr>
+        <w:fldChar w:fldCharType="end"/>
+      </w:r>
+      <w:r>
+        <w:rPr>
+          <w:lang w:val="de-AT"/>
+        </w:rPr>
+        <w:t>,</w:t>
+      </w:r>
+      <w:r>
+        <w:rPr>
+          <w:lang w:val="de-AT"/>
+        </w:rPr>
+        <w:t xml:space="preserve"> </w:t>
+      </w:r>
+      <w:r>
+        <w:rPr>
+          <w:lang w:val="de-AT"/>
+        </w:rPr>
         <w:lastRenderedPageBreak/>
-        <w:t>Systemarchitektur</w:t>
-      </w:r>
-      <w:bookmarkEnd w:id="69"/>
-    </w:p>
-    <w:p>
-      <w:pPr>
-        <w:ind w:left="-144"/>
-        <w:rPr>
-          <w:lang w:val="de-AT"/>
-        </w:rPr>
-      </w:pPr>
-      <w:r>
-        <w:rPr>
-          <w:lang w:val="de-AT"/>
-        </w:rPr>
-        <w:t xml:space="preserve">Um die Systemumgebung festzulegen, und vor allem die Software passgenau in die Softwarelandschaft des JRZ einfügen zu können, werden die </w:t>
-      </w:r>
-      <w:r>
-        <w:rPr>
-          <w:lang w:val="de-AT"/>
-        </w:rPr>
-        <w:t xml:space="preserve">Schnittstellen </w:t>
-      </w:r>
-      <w:r>
-        <w:rPr>
-          <w:lang w:val="de-AT"/>
-        </w:rPr>
-        <w:t xml:space="preserve">von </w:t>
-      </w:r>
-      <w:r>
-        <w:rPr>
-          <w:lang w:val="de-AT"/>
-        </w:rPr>
-        <w:t>Open</w:t>
-      </w:r>
-      <w:r>
-        <w:rPr>
-          <w:lang w:val="de-AT"/>
-        </w:rPr>
-        <w:t>-</w:t>
-      </w:r>
-      <w:r>
-        <w:rPr>
-          <w:lang w:val="de-AT"/>
-        </w:rPr>
-        <w:t>TC</w:t>
-      </w:r>
-      <w:r>
-        <w:rPr>
-          <w:lang w:val="de-AT"/>
-        </w:rPr>
-        <w:t xml:space="preserve">, siehe </w:t>
-      </w:r>
-      <w:r>
-        <w:rPr>
-          <w:color w:val="FF0000"/>
-          <w:lang w:val="de-AT"/>
-        </w:rPr>
-        <w:t>[Abschnitt x.x.x]</w:t>
-      </w:r>
-      <w:r>
-        <w:rPr>
-          <w:color w:val="FF0000"/>
-          <w:lang w:val="de-AT"/>
-        </w:rPr>
-        <w:t>,</w:t>
-      </w:r>
-      <w:r>
-        <w:rPr>
-          <w:lang w:val="de-AT"/>
-        </w:rPr>
-        <w:t xml:space="preserve"> </w:t>
-      </w:r>
-      <w:r>
-        <w:rPr>
-          <w:lang w:val="de-AT"/>
-        </w:rPr>
-        <w:t xml:space="preserve">und </w:t>
-      </w:r>
-      <w:r>
-        <w:rPr>
-          <w:lang w:val="de-AT"/>
-        </w:rPr>
-        <w:t>d</w:t>
-      </w:r>
-      <w:r>
-        <w:rPr>
-          <w:lang w:val="de-AT"/>
-        </w:rPr>
-        <w:t xml:space="preserve">as Modell der bestehenden Datenbank, siehe Abschnitt </w:t>
-      </w:r>
-      <w:r>
-        <w:rPr>
-          <w:lang w:val="de-AT"/>
-        </w:rPr>
-        <w:fldChar w:fldCharType="begin"/>
-      </w:r>
-      <w:r>
-        <w:rPr>
-          <w:lang w:val="de-AT"/>
-        </w:rPr>
-        <w:instrText xml:space="preserve"> REF _Ref476487623 \r \h </w:instrText>
-      </w:r>
-      <w:r>
-        <w:rPr>
-          <w:lang w:val="de-AT"/>
-        </w:rPr>
-      </w:r>
-      <w:r>
-        <w:rPr>
-          <w:lang w:val="de-AT"/>
-        </w:rPr>
-        <w:fldChar w:fldCharType="separate"/>
-      </w:r>
-      <w:r>
-        <w:rPr>
-          <w:lang w:val="de-AT"/>
-        </w:rPr>
-        <w:t>2.1.1</w:t>
-      </w:r>
-      <w:r>
-        <w:rPr>
-          <w:lang w:val="de-AT"/>
-        </w:rPr>
-        <w:fldChar w:fldCharType="end"/>
-      </w:r>
-      <w:r>
-        <w:rPr>
-          <w:lang w:val="de-AT"/>
-        </w:rPr>
-        <w:t>,</w:t>
-      </w:r>
-      <w:r>
-        <w:rPr>
-          <w:lang w:val="de-AT"/>
-        </w:rPr>
-        <w:t xml:space="preserve"> analysiert. </w:t>
+        <w:t xml:space="preserve">analysiert. </w:t>
       </w:r>
       <w:r>
         <w:rPr>
@@ -22949,11 +23262,11 @@
           <w:numId w:val="1"/>
         </w:numPr>
       </w:pPr>
-      <w:bookmarkStart w:id="70" w:name="_Toc476489165"/>
+      <w:bookmarkStart w:id="77" w:name="_Toc476489165"/>
       <w:r>
         <w:t>Ausblick</w:t>
       </w:r>
-      <w:bookmarkEnd w:id="70"/>
+      <w:bookmarkEnd w:id="77"/>
     </w:p>
     <w:p>
       <w:pPr>
@@ -22969,7 +23282,9 @@
           <w:lang w:val="de-AT"/>
         </w:rPr>
       </w:pPr>
-      <w:bookmarkStart w:id="71" w:name="_Toc476489166"/>
+      <w:bookmarkStart w:id="78" w:name="_Toc476489166"/>
+      <w:bookmarkStart w:id="79" w:name="_GoBack"/>
+      <w:bookmarkEnd w:id="79"/>
       <w:r>
         <w:rPr>
           <w:sz w:val="28"/>
@@ -22978,7 +23293,7 @@
         </w:rPr>
         <w:t>Alternative Datenhaltung</w:t>
       </w:r>
-      <w:bookmarkEnd w:id="71"/>
+      <w:bookmarkEnd w:id="78"/>
     </w:p>
     <w:p>
       <w:pPr>
@@ -23243,7 +23558,7 @@
           <w:lang w:val="de-AT"/>
         </w:rPr>
         <w:sectPr>
-          <w:headerReference w:type="default" r:id="rId18"/>
+          <w:headerReference w:type="default" r:id="rId22"/>
           <w:type w:val="continuous"/>
           <w:pgSz w:w="11906" w:h="16838" w:code="9"/>
           <w:pgMar w:top="1418" w:right="1418" w:bottom="1134" w:left="1418" w:header="851" w:footer="709" w:gutter="284"/>
@@ -23261,7 +23576,7 @@
           <w:numId w:val="1"/>
         </w:numPr>
       </w:pPr>
-      <w:bookmarkStart w:id="72" w:name="_Toc476489167"/>
+      <w:bookmarkStart w:id="80" w:name="_Toc476489167"/>
       <w:bookmarkEnd w:id="7"/>
       <w:bookmarkEnd w:id="8"/>
       <w:bookmarkEnd w:id="9"/>
@@ -23270,7 +23585,7 @@
         <w:lastRenderedPageBreak/>
         <w:t>Recherche</w:t>
       </w:r>
-      <w:bookmarkEnd w:id="72"/>
+      <w:bookmarkEnd w:id="80"/>
     </w:p>
     <w:p>
       <w:pPr>
@@ -23311,7 +23626,7 @@
           <w:lang w:val="de-AT"/>
         </w:rPr>
       </w:pPr>
-      <w:bookmarkStart w:id="73" w:name="_Toc476489168"/>
+      <w:bookmarkStart w:id="81" w:name="_Toc476489168"/>
       <w:r>
         <w:rPr>
           <w:sz w:val="28"/>
@@ -23336,7 +23651,7 @@
         </w:rPr>
         <w:t>Modell</w:t>
       </w:r>
-      <w:bookmarkEnd w:id="73"/>
+      <w:bookmarkEnd w:id="81"/>
     </w:p>
     <w:p>
       <w:pPr>
@@ -23406,7 +23721,7 @@
           <w:lang w:val="de-AT"/>
         </w:rPr>
       </w:pPr>
-      <w:bookmarkStart w:id="74" w:name="_Toc476489169"/>
+      <w:bookmarkStart w:id="82" w:name="_Toc476489169"/>
       <w:r>
         <w:rPr>
           <w:sz w:val="28"/>
@@ -23415,7 +23730,7 @@
         </w:rPr>
         <w:t>Analyse von Datenbankanforderungen</w:t>
       </w:r>
-      <w:bookmarkEnd w:id="74"/>
+      <w:bookmarkEnd w:id="82"/>
     </w:p>
     <w:p>
       <w:pPr>
@@ -23770,14 +24085,14 @@
           <w:numId w:val="1"/>
         </w:numPr>
       </w:pPr>
-      <w:bookmarkStart w:id="75" w:name="_Toc476489170"/>
+      <w:bookmarkStart w:id="83" w:name="_Toc476489170"/>
       <w:r>
         <w:t xml:space="preserve">Analyse </w:t>
       </w:r>
       <w:r>
         <w:t>JRZ-DB</w:t>
       </w:r>
-      <w:bookmarkEnd w:id="75"/>
+      <w:bookmarkEnd w:id="83"/>
       <w:r>
         <w:t xml:space="preserve"> </w:t>
       </w:r>
@@ -23969,12 +24284,12 @@
           <w:numId w:val="1"/>
         </w:numPr>
       </w:pPr>
-      <w:bookmarkStart w:id="76" w:name="_Toc476489171"/>
+      <w:bookmarkStart w:id="84" w:name="_Toc476489171"/>
       <w:r>
         <w:lastRenderedPageBreak/>
         <w:t>Performanceanalyse</w:t>
       </w:r>
-      <w:bookmarkEnd w:id="76"/>
+      <w:bookmarkEnd w:id="84"/>
     </w:p>
     <w:p>
       <w:pPr>
@@ -24013,7 +24328,7 @@
           <w:lang w:val="de-AT"/>
         </w:rPr>
       </w:pPr>
-      <w:bookmarkStart w:id="77" w:name="_Toc476489172"/>
+      <w:bookmarkStart w:id="85" w:name="_Toc476489172"/>
       <w:r>
         <w:rPr>
           <w:sz w:val="28"/>
@@ -24022,7 +24337,7 @@
         </w:rPr>
         <w:t>Analyse vorhandener Software</w:t>
       </w:r>
-      <w:bookmarkEnd w:id="77"/>
+      <w:bookmarkEnd w:id="85"/>
     </w:p>
     <w:p>
       <w:pPr>
@@ -24056,7 +24371,7 @@
           <w:lang w:val="de-AT"/>
         </w:rPr>
       </w:pPr>
-      <w:bookmarkStart w:id="78" w:name="_Toc476489173"/>
+      <w:bookmarkStart w:id="86" w:name="_Toc476489173"/>
       <w:r>
         <w:rPr>
           <w:sz w:val="28"/>
@@ -24065,7 +24380,7 @@
         </w:rPr>
         <w:t>Rollendefinition</w:t>
       </w:r>
-      <w:bookmarkEnd w:id="78"/>
+      <w:bookmarkEnd w:id="86"/>
     </w:p>
     <w:p>
       <w:pPr>
@@ -24204,7 +24519,7 @@
           <w:lang w:val="de-AT"/>
         </w:rPr>
         <w:sectPr>
-          <w:headerReference w:type="default" r:id="rId19"/>
+          <w:headerReference w:type="default" r:id="rId23"/>
           <w:pgSz w:w="11906" w:h="16838" w:code="9"/>
           <w:pgMar w:top="1418" w:right="1418" w:bottom="1134" w:left="1418" w:header="851" w:footer="709" w:gutter="284"/>
           <w:cols w:space="708"/>
@@ -24220,12 +24535,12 @@
           <w:numId w:val="1"/>
         </w:numPr>
       </w:pPr>
-      <w:bookmarkStart w:id="79" w:name="_Toc476489174"/>
+      <w:bookmarkStart w:id="87" w:name="_Toc476489174"/>
       <w:r>
         <w:lastRenderedPageBreak/>
         <w:t>Umsetzung</w:t>
       </w:r>
-      <w:bookmarkEnd w:id="79"/>
+      <w:bookmarkEnd w:id="87"/>
     </w:p>
     <w:p>
       <w:pPr>
@@ -24275,7 +24590,7 @@
           <w:lang w:val="de-AT"/>
         </w:rPr>
       </w:pPr>
-      <w:bookmarkStart w:id="80" w:name="_Toc476489175"/>
+      <w:bookmarkStart w:id="88" w:name="_Toc476489175"/>
       <w:r>
         <w:rPr>
           <w:sz w:val="28"/>
@@ -24284,7 +24599,7 @@
         </w:rPr>
         <w:t>Systemarchitektur</w:t>
       </w:r>
-      <w:bookmarkEnd w:id="80"/>
+      <w:bookmarkEnd w:id="88"/>
     </w:p>
     <w:p>
       <w:pPr>
@@ -24375,7 +24690,7 @@
               <w:noProof/>
               <w:lang w:val="de-AT"/>
             </w:rPr>
-            <w:t>[17]</w:t>
+            <w:t>[18]</w:t>
           </w:r>
           <w:r>
             <w:rPr>
@@ -24421,7 +24736,7 @@
           <w:lang w:val="de-AT"/>
         </w:rPr>
       </w:pPr>
-      <w:bookmarkStart w:id="81" w:name="_Toc476489176"/>
+      <w:bookmarkStart w:id="89" w:name="_Toc476489176"/>
       <w:r>
         <w:rPr>
           <w:sz w:val="28"/>
@@ -24438,7 +24753,7 @@
         </w:rPr>
         <w:t>Modell</w:t>
       </w:r>
-      <w:bookmarkEnd w:id="81"/>
+      <w:bookmarkEnd w:id="89"/>
     </w:p>
     <w:p>
       <w:pPr>
@@ -24759,7 +25074,7 @@
           <w:lang w:val="de-AT"/>
         </w:rPr>
       </w:pPr>
-      <w:bookmarkStart w:id="82" w:name="_Toc476489177"/>
+      <w:bookmarkStart w:id="90" w:name="_Toc476489177"/>
       <w:r>
         <w:rPr>
           <w:sz w:val="28"/>
@@ -24768,7 +25083,7 @@
         </w:rPr>
         <w:t>Analyse der Datenmodelle</w:t>
       </w:r>
-      <w:bookmarkEnd w:id="82"/>
+      <w:bookmarkEnd w:id="90"/>
     </w:p>
     <w:p>
       <w:pPr>
@@ -24778,11 +25093,11 @@
           <w:numId w:val="1"/>
         </w:numPr>
       </w:pPr>
-      <w:bookmarkStart w:id="83" w:name="_Toc476489178"/>
+      <w:bookmarkStart w:id="91" w:name="_Toc476489178"/>
       <w:r>
         <w:t>Hadoop Tests</w:t>
       </w:r>
-      <w:bookmarkEnd w:id="83"/>
+      <w:bookmarkEnd w:id="91"/>
     </w:p>
     <w:p>
       <w:pPr>
@@ -24826,11 +25141,11 @@
           <w:numId w:val="1"/>
         </w:numPr>
       </w:pPr>
-      <w:bookmarkStart w:id="84" w:name="_Toc476489179"/>
+      <w:bookmarkStart w:id="92" w:name="_Toc476489179"/>
       <w:r>
         <w:t>MySQL Tests</w:t>
       </w:r>
-      <w:bookmarkEnd w:id="84"/>
+      <w:bookmarkEnd w:id="92"/>
     </w:p>
     <w:p>
       <w:pPr>
@@ -24862,11 +25177,11 @@
           <w:numId w:val="1"/>
         </w:numPr>
       </w:pPr>
-      <w:bookmarkStart w:id="85" w:name="_Toc476489180"/>
+      <w:bookmarkStart w:id="93" w:name="_Toc476489180"/>
       <w:r>
         <w:t>Testdaten</w:t>
       </w:r>
-      <w:bookmarkEnd w:id="85"/>
+      <w:bookmarkEnd w:id="93"/>
     </w:p>
     <w:p>
       <w:pPr>
@@ -24974,7 +25289,7 @@
           <w:lang w:val="de-DE"/>
         </w:rPr>
       </w:pPr>
-      <w:bookmarkStart w:id="86" w:name="_Toc476353596"/>
+      <w:bookmarkStart w:id="94" w:name="_Toc476353596"/>
       <w:r>
         <w:rPr>
           <w:i w:val="0"/>
@@ -25053,7 +25368,7 @@
         </w:rPr>
         <w:t>: Datenformat CSV</w:t>
       </w:r>
-      <w:bookmarkEnd w:id="86"/>
+      <w:bookmarkEnd w:id="94"/>
     </w:p>
     <w:p>
       <w:pPr>
@@ -25116,7 +25431,7 @@
                     <pic:cNvPicPr/>
                   </pic:nvPicPr>
                   <pic:blipFill>
-                    <a:blip r:embed="rId20"/>
+                    <a:blip r:embed="rId24"/>
                     <a:stretch>
                       <a:fillRect/>
                     </a:stretch>
@@ -25150,8 +25465,8 @@
           <w:lang w:val="de-DE"/>
         </w:rPr>
       </w:pPr>
-      <w:bookmarkStart w:id="87" w:name="_Ref475292428"/>
-      <w:bookmarkStart w:id="88" w:name="_Toc476470405"/>
+      <w:bookmarkStart w:id="95" w:name="_Ref475292428"/>
+      <w:bookmarkStart w:id="96" w:name="_Toc476470405"/>
       <w:r>
         <w:rPr>
           <w:i w:val="0"/>
@@ -25230,8 +25545,8 @@
         </w:rPr>
         <w:t>: Abfrage Durchschnitt pro Tag</w:t>
       </w:r>
-      <w:bookmarkEnd w:id="87"/>
-      <w:bookmarkEnd w:id="88"/>
+      <w:bookmarkEnd w:id="95"/>
+      <w:bookmarkEnd w:id="96"/>
     </w:p>
     <w:p>
       <w:pPr>
@@ -25306,7 +25621,7 @@
           <w:lang w:val="de-AT"/>
         </w:rPr>
         <w:sectPr>
-          <w:headerReference w:type="default" r:id="rId21"/>
+          <w:headerReference w:type="default" r:id="rId25"/>
           <w:pgSz w:w="11906" w:h="16838" w:code="9"/>
           <w:pgMar w:top="1418" w:right="1418" w:bottom="1134" w:left="1418" w:header="851" w:footer="709" w:gutter="284"/>
           <w:cols w:space="708"/>
@@ -25328,12 +25643,12 @@
           <w:numId w:val="1"/>
         </w:numPr>
       </w:pPr>
-      <w:bookmarkStart w:id="89" w:name="_Toc476489181"/>
+      <w:bookmarkStart w:id="97" w:name="_Toc476489181"/>
       <w:r>
         <w:lastRenderedPageBreak/>
         <w:t>Ergebnisse</w:t>
       </w:r>
-      <w:bookmarkEnd w:id="89"/>
+      <w:bookmarkEnd w:id="97"/>
     </w:p>
     <w:p>
       <w:pPr>
@@ -25363,7 +25678,7 @@
           <w:lang w:val="de-AT"/>
         </w:rPr>
       </w:pPr>
-      <w:bookmarkStart w:id="90" w:name="_Toc476489182"/>
+      <w:bookmarkStart w:id="98" w:name="_Toc476489182"/>
       <w:r>
         <w:rPr>
           <w:sz w:val="28"/>
@@ -25372,7 +25687,7 @@
         </w:rPr>
         <w:t>Systemarchitektur</w:t>
       </w:r>
-      <w:bookmarkEnd w:id="90"/>
+      <w:bookmarkEnd w:id="98"/>
     </w:p>
     <w:p>
       <w:pPr>
@@ -25590,7 +25905,7 @@
               <w:noProof/>
               <w:lang w:val="de-AT"/>
             </w:rPr>
-            <w:t>[18]</w:t>
+            <w:t>[19]</w:t>
           </w:r>
           <w:r>
             <w:rPr>
@@ -25806,7 +26121,7 @@
                     <pic:cNvPicPr/>
                   </pic:nvPicPr>
                   <pic:blipFill>
-                    <a:blip r:embed="rId22">
+                    <a:blip r:embed="rId26">
                       <a:extLst>
                         <a:ext uri="{28A0092B-C50C-407E-A947-70E740481C1C}">
                           <a14:useLocalDpi xmlns:a14="http://schemas.microsoft.com/office/drawing/2010/main" val="0"/>
@@ -25846,7 +26161,7 @@
           <w:lang w:val="de-DE"/>
         </w:rPr>
       </w:pPr>
-      <w:bookmarkStart w:id="91" w:name="_Toc476470406"/>
+      <w:bookmarkStart w:id="99" w:name="_Toc476470406"/>
       <w:r>
         <w:rPr>
           <w:i w:val="0"/>
@@ -25936,7 +26251,7 @@
         </w:rPr>
         <w:t xml:space="preserve"> Komponentenmodell SmartValAPI</w:t>
       </w:r>
-      <w:bookmarkEnd w:id="91"/>
+      <w:bookmarkEnd w:id="99"/>
     </w:p>
     <w:p>
       <w:pPr>
@@ -25982,7 +26297,7 @@
           <w:lang w:val="de-AT"/>
         </w:rPr>
       </w:pPr>
-      <w:bookmarkStart w:id="92" w:name="_Toc476489183"/>
+      <w:bookmarkStart w:id="100" w:name="_Toc476489183"/>
       <w:r>
         <w:rPr>
           <w:sz w:val="28"/>
@@ -25991,7 +26306,7 @@
         </w:rPr>
         <w:t>ER Modell</w:t>
       </w:r>
-      <w:bookmarkEnd w:id="92"/>
+      <w:bookmarkEnd w:id="100"/>
     </w:p>
     <w:p>
       <w:pPr>
@@ -26015,11 +26330,11 @@
           <w:numId w:val="1"/>
         </w:numPr>
       </w:pPr>
-      <w:bookmarkStart w:id="93" w:name="_Toc476489184"/>
+      <w:bookmarkStart w:id="101" w:name="_Toc476489184"/>
       <w:r>
         <w:t>Analyse bestehendes Datenmodell</w:t>
       </w:r>
-      <w:bookmarkEnd w:id="93"/>
+      <w:bookmarkEnd w:id="101"/>
       <w:r>
         <w:t xml:space="preserve"> </w:t>
       </w:r>
@@ -26042,11 +26357,11 @@
           <w:numId w:val="1"/>
         </w:numPr>
       </w:pPr>
-      <w:bookmarkStart w:id="94" w:name="_Toc476489185"/>
+      <w:bookmarkStart w:id="102" w:name="_Toc476489185"/>
       <w:r>
         <w:t>Anforderungen von Energieversorgern und Netzbetreibern</w:t>
       </w:r>
-      <w:bookmarkEnd w:id="94"/>
+      <w:bookmarkEnd w:id="102"/>
       <w:r>
         <w:t xml:space="preserve"> </w:t>
       </w:r>
@@ -26283,11 +26598,11 @@
           <w:numId w:val="1"/>
         </w:numPr>
       </w:pPr>
-      <w:bookmarkStart w:id="95" w:name="_Toc476489186"/>
+      <w:bookmarkStart w:id="103" w:name="_Toc476489186"/>
       <w:r>
         <w:t>Analyse der Usecases</w:t>
       </w:r>
-      <w:bookmarkEnd w:id="95"/>
+      <w:bookmarkEnd w:id="103"/>
       <w:r>
         <w:t xml:space="preserve"> </w:t>
       </w:r>
@@ -26311,11 +26626,11 @@
           <w:numId w:val="1"/>
         </w:numPr>
       </w:pPr>
-      <w:bookmarkStart w:id="96" w:name="_Toc476489187"/>
+      <w:bookmarkStart w:id="104" w:name="_Toc476489187"/>
       <w:r>
         <w:t>Weitere Datenmodelle</w:t>
       </w:r>
-      <w:bookmarkEnd w:id="96"/>
+      <w:bookmarkEnd w:id="104"/>
     </w:p>
     <w:p>
       <w:pPr>
@@ -26371,7 +26686,7 @@
               <w:noProof/>
               <w:lang w:val="de-AT" w:eastAsia="de-AT"/>
             </w:rPr>
-            <w:t>[19]</w:t>
+            <w:t>[20]</w:t>
           </w:r>
           <w:r>
             <w:rPr>
@@ -26478,14 +26793,14 @@
           <w:numId w:val="1"/>
         </w:numPr>
       </w:pPr>
-      <w:bookmarkStart w:id="97" w:name="_Toc476489188"/>
+      <w:bookmarkStart w:id="105" w:name="_Toc476489188"/>
       <w:r>
         <w:t>Rechtliche Rahmenbedingungen und daraus resultierende Einschrä</w:t>
       </w:r>
       <w:r>
         <w:t>nkungen der möglichen Messwerte</w:t>
       </w:r>
-      <w:bookmarkEnd w:id="97"/>
+      <w:bookmarkEnd w:id="105"/>
     </w:p>
     <w:p>
       <w:pPr>
@@ -26689,7 +27004,7 @@
               <w:noProof/>
               <w:lang w:val="de-AT" w:eastAsia="de-AT"/>
             </w:rPr>
-            <w:t>[20]</w:t>
+            <w:t>[21]</w:t>
           </w:r>
           <w:r>
             <w:rPr>
@@ -26790,11 +27105,11 @@
           <w:numId w:val="1"/>
         </w:numPr>
       </w:pPr>
-      <w:bookmarkStart w:id="98" w:name="_Toc476489189"/>
+      <w:bookmarkStart w:id="106" w:name="_Toc476489189"/>
       <w:r>
         <w:t>Das COSEM Modell</w:t>
       </w:r>
-      <w:bookmarkEnd w:id="98"/>
+      <w:bookmarkEnd w:id="106"/>
       <w:r>
         <w:t xml:space="preserve"> </w:t>
       </w:r>
@@ -26952,12 +27267,12 @@
           <w:numId w:val="1"/>
         </w:numPr>
       </w:pPr>
-      <w:bookmarkStart w:id="99" w:name="_Toc476489190"/>
+      <w:bookmarkStart w:id="107" w:name="_Toc476489190"/>
       <w:r>
         <w:lastRenderedPageBreak/>
         <w:t>ER-Modell Festlegung</w:t>
       </w:r>
-      <w:bookmarkEnd w:id="99"/>
+      <w:bookmarkEnd w:id="107"/>
     </w:p>
     <w:p>
       <w:pPr>
@@ -27022,7 +27337,7 @@
                     <pic:cNvPicPr/>
                   </pic:nvPicPr>
                   <pic:blipFill>
-                    <a:blip r:embed="rId23">
+                    <a:blip r:embed="rId27">
                       <a:extLst>
                         <a:ext uri="{28A0092B-C50C-407E-A947-70E740481C1C}">
                           <a14:useLocalDpi xmlns:a14="http://schemas.microsoft.com/office/drawing/2010/main" val="0"/>
@@ -27063,7 +27378,7 @@
           <w:lang w:val="de-DE" w:eastAsia="de-AT"/>
         </w:rPr>
       </w:pPr>
-      <w:bookmarkStart w:id="100" w:name="_Toc476470407"/>
+      <w:bookmarkStart w:id="108" w:name="_Toc476470407"/>
       <w:r>
         <w:rPr>
           <w:rFonts w:ascii="CG Times (W1)" w:hAnsi="CG Times (W1)"/>
@@ -27149,7 +27464,7 @@
         </w:rPr>
         <w:t>: ER-Modell Entitäten</w:t>
       </w:r>
-      <w:bookmarkEnd w:id="100"/>
+      <w:bookmarkEnd w:id="108"/>
     </w:p>
     <w:p>
       <w:pPr>
@@ -27406,7 +27721,7 @@
                     <pic:cNvPicPr/>
                   </pic:nvPicPr>
                   <pic:blipFill>
-                    <a:blip r:embed="rId24">
+                    <a:blip r:embed="rId28">
                       <a:extLst>
                         <a:ext uri="{28A0092B-C50C-407E-A947-70E740481C1C}">
                           <a14:useLocalDpi xmlns:a14="http://schemas.microsoft.com/office/drawing/2010/main" val="0"/>
@@ -27441,7 +27756,7 @@
           <w:lang w:val="de-DE" w:eastAsia="de-AT"/>
         </w:rPr>
       </w:pPr>
-      <w:bookmarkStart w:id="101" w:name="_Toc476470408"/>
+      <w:bookmarkStart w:id="109" w:name="_Toc476470408"/>
       <w:r>
         <w:rPr>
           <w:rFonts w:ascii="CG Times (W1)" w:hAnsi="CG Times (W1)"/>
@@ -27492,7 +27807,7 @@
         </w:rPr>
         <w:t>: Datenbankbeziehungen</w:t>
       </w:r>
-      <w:bookmarkEnd w:id="101"/>
+      <w:bookmarkEnd w:id="109"/>
     </w:p>
     <w:p>
       <w:pPr>
@@ -27599,7 +27914,7 @@
           <w:lang w:val="de-AT"/>
         </w:rPr>
       </w:pPr>
-      <w:bookmarkStart w:id="102" w:name="_Toc476489191"/>
+      <w:bookmarkStart w:id="110" w:name="_Toc476489191"/>
       <w:r>
         <w:rPr>
           <w:sz w:val="28"/>
@@ -27608,7 +27923,7 @@
         </w:rPr>
         <w:t>Analyse möglicher Datensätze</w:t>
       </w:r>
-      <w:bookmarkEnd w:id="102"/>
+      <w:bookmarkEnd w:id="110"/>
     </w:p>
     <w:p>
       <w:pPr>
@@ -27632,11 +27947,11 @@
           <w:numId w:val="1"/>
         </w:numPr>
       </w:pPr>
-      <w:bookmarkStart w:id="103" w:name="_Toc476489192"/>
+      <w:bookmarkStart w:id="111" w:name="_Toc476489192"/>
       <w:r>
         <w:t>MySQL Datenbank</w:t>
       </w:r>
-      <w:bookmarkEnd w:id="103"/>
+      <w:bookmarkEnd w:id="111"/>
     </w:p>
     <w:p>
       <w:pPr>
@@ -28130,7 +28445,7 @@
           <w:lang w:val="de-DE"/>
         </w:rPr>
       </w:pPr>
-      <w:bookmarkStart w:id="104" w:name="_Toc476353597"/>
+      <w:bookmarkStart w:id="112" w:name="_Toc476353597"/>
       <w:r>
         <w:rPr>
           <w:lang w:val="de-DE"/>
@@ -28174,7 +28489,7 @@
         </w:rPr>
         <w:t>: Dauer des Datenimports</w:t>
       </w:r>
-      <w:bookmarkEnd w:id="104"/>
+      <w:bookmarkEnd w:id="112"/>
     </w:p>
     <w:p>
       <w:pPr>
@@ -28201,7 +28516,7 @@
             <wp:cNvGraphicFramePr/>
             <a:graphic xmlns:a="http://schemas.openxmlformats.org/drawingml/2006/main">
               <a:graphicData uri="http://schemas.openxmlformats.org/drawingml/2006/chart">
-                <c:chart xmlns:c="http://schemas.openxmlformats.org/drawingml/2006/chart" xmlns:r="http://schemas.openxmlformats.org/officeDocument/2006/relationships" r:id="rId25"/>
+                <c:chart xmlns:c="http://schemas.openxmlformats.org/drawingml/2006/chart" xmlns:r="http://schemas.openxmlformats.org/officeDocument/2006/relationships" r:id="rId29"/>
               </a:graphicData>
             </a:graphic>
           </wp:inline>
@@ -28221,7 +28536,7 @@
           <w:lang w:val="de-DE"/>
         </w:rPr>
       </w:pPr>
-      <w:bookmarkStart w:id="105" w:name="_Toc476470409"/>
+      <w:bookmarkStart w:id="113" w:name="_Toc476470409"/>
       <w:r>
         <w:rPr>
           <w:i w:val="0"/>
@@ -28299,7 +28614,7 @@
         </w:rPr>
         <w:t>: Dauer des Datenimports</w:t>
       </w:r>
-      <w:bookmarkEnd w:id="105"/>
+      <w:bookmarkEnd w:id="113"/>
     </w:p>
     <w:p>
       <w:pPr>
@@ -28706,7 +29021,7 @@
           <w:lang w:val="de-DE"/>
         </w:rPr>
       </w:pPr>
-      <w:bookmarkStart w:id="106" w:name="_Toc476353598"/>
+      <w:bookmarkStart w:id="114" w:name="_Toc476353598"/>
       <w:r>
         <w:rPr>
           <w:i w:val="0"/>
@@ -28784,7 +29099,7 @@
         </w:rPr>
         <w:t>: Dauer Berechnung des Durchschnittsverbrauchs</w:t>
       </w:r>
-      <w:bookmarkEnd w:id="106"/>
+      <w:bookmarkEnd w:id="114"/>
     </w:p>
     <w:p>
       <w:pPr>
@@ -28843,7 +29158,7 @@
             <wp:cNvGraphicFramePr/>
             <a:graphic xmlns:a="http://schemas.openxmlformats.org/drawingml/2006/main">
               <a:graphicData uri="http://schemas.openxmlformats.org/drawingml/2006/chart">
-                <c:chart xmlns:c="http://schemas.openxmlformats.org/drawingml/2006/chart" xmlns:r="http://schemas.openxmlformats.org/officeDocument/2006/relationships" r:id="rId26"/>
+                <c:chart xmlns:c="http://schemas.openxmlformats.org/drawingml/2006/chart" xmlns:r="http://schemas.openxmlformats.org/officeDocument/2006/relationships" r:id="rId30"/>
               </a:graphicData>
             </a:graphic>
           </wp:inline>
@@ -28863,7 +29178,7 @@
           <w:lang w:val="de-DE"/>
         </w:rPr>
       </w:pPr>
-      <w:bookmarkStart w:id="107" w:name="_Toc476470410"/>
+      <w:bookmarkStart w:id="115" w:name="_Toc476470410"/>
       <w:r>
         <w:rPr>
           <w:i w:val="0"/>
@@ -28941,7 +29256,7 @@
         </w:rPr>
         <w:t>: Dauer Berechnung des Durchschnittsverbrauchs</w:t>
       </w:r>
-      <w:bookmarkEnd w:id="107"/>
+      <w:bookmarkEnd w:id="115"/>
     </w:p>
     <w:p>
       <w:pPr>
@@ -28998,11 +29313,11 @@
           <w:numId w:val="1"/>
         </w:numPr>
       </w:pPr>
-      <w:bookmarkStart w:id="108" w:name="_Toc476489193"/>
+      <w:bookmarkStart w:id="116" w:name="_Toc476489193"/>
       <w:r>
         <w:t>Hadoop Datenbank</w:t>
       </w:r>
-      <w:bookmarkEnd w:id="108"/>
+      <w:bookmarkEnd w:id="116"/>
     </w:p>
     <w:p>
       <w:pPr>
@@ -29033,11 +29348,11 @@
           <w:numId w:val="1"/>
         </w:numPr>
       </w:pPr>
-      <w:bookmarkStart w:id="109" w:name="_Toc476489194"/>
+      <w:bookmarkStart w:id="117" w:name="_Toc476489194"/>
       <w:r>
         <w:t>Zusammenfassung der Datenbankanalyse</w:t>
       </w:r>
-      <w:bookmarkEnd w:id="109"/>
+      <w:bookmarkEnd w:id="117"/>
     </w:p>
     <w:p>
       <w:pPr>
@@ -29145,7 +29460,7 @@
           <w:lang w:val="de-AT"/>
         </w:rPr>
       </w:pPr>
-      <w:bookmarkStart w:id="110" w:name="_Toc476489195"/>
+      <w:bookmarkStart w:id="118" w:name="_Toc476489195"/>
       <w:r>
         <w:rPr>
           <w:sz w:val="28"/>
@@ -29154,7 +29469,7 @@
         </w:rPr>
         <w:t>Analyse vorhandener Software</w:t>
       </w:r>
-      <w:bookmarkEnd w:id="110"/>
+      <w:bookmarkEnd w:id="118"/>
     </w:p>
     <w:p>
       <w:pPr>
@@ -29553,7 +29868,7 @@
           <w:lang w:val="de-AT"/>
         </w:rPr>
       </w:pPr>
-      <w:bookmarkStart w:id="111" w:name="_Toc476489196"/>
+      <w:bookmarkStart w:id="119" w:name="_Toc476489196"/>
       <w:r>
         <w:rPr>
           <w:sz w:val="28"/>
@@ -29562,7 +29877,7 @@
         </w:rPr>
         <w:t>Rollendefinition</w:t>
       </w:r>
-      <w:bookmarkEnd w:id="111"/>
+      <w:bookmarkEnd w:id="119"/>
     </w:p>
     <w:p>
       <w:pPr>
@@ -29732,7 +30047,7 @@
                                 <w:szCs w:val="24"/>
                               </w:rPr>
                             </w:pPr>
-                            <w:bookmarkStart w:id="112" w:name="_Toc476470411"/>
+                            <w:bookmarkStart w:id="120" w:name="_Toc476470411"/>
                             <w:r>
                               <w:rPr>
                                 <w:i w:val="0"/>
@@ -29797,7 +30112,7 @@
                               </w:rPr>
                               <w:t>: Rollendefinition - UseCase Diagramm</w:t>
                             </w:r>
-                            <w:bookmarkEnd w:id="112"/>
+                            <w:bookmarkEnd w:id="120"/>
                           </w:p>
                         </w:txbxContent>
                       </wps:txbx>
@@ -29830,7 +30145,7 @@
                           <w:szCs w:val="24"/>
                         </w:rPr>
                       </w:pPr>
-                      <w:bookmarkStart w:id="113" w:name="_Toc476470411"/>
+                      <w:bookmarkStart w:id="121" w:name="_Toc476470411"/>
                       <w:r>
                         <w:rPr>
                           <w:i w:val="0"/>
@@ -29895,7 +30210,7 @@
                         </w:rPr>
                         <w:t>: Rollendefinition - UseCase Diagramm</w:t>
                       </w:r>
-                      <w:bookmarkEnd w:id="113"/>
+                      <w:bookmarkEnd w:id="121"/>
                     </w:p>
                   </w:txbxContent>
                 </v:textbox>
@@ -29934,7 +30249,7 @@
                     <pic:cNvPicPr/>
                   </pic:nvPicPr>
                   <pic:blipFill>
-                    <a:blip r:embed="rId27">
+                    <a:blip r:embed="rId31">
                       <a:extLst>
                         <a:ext uri="{28A0092B-C50C-407E-A947-70E740481C1C}">
                           <a14:useLocalDpi xmlns:a14="http://schemas.microsoft.com/office/drawing/2010/main" val="0"/>
@@ -29992,7 +30307,7 @@
           <w:lang w:val="de-AT"/>
         </w:rPr>
         <w:sectPr>
-          <w:headerReference w:type="default" r:id="rId28"/>
+          <w:headerReference w:type="default" r:id="rId32"/>
           <w:type w:val="continuous"/>
           <w:pgSz w:w="11906" w:h="16838" w:code="9"/>
           <w:pgMar w:top="1418" w:right="1418" w:bottom="1134" w:left="1418" w:header="851" w:footer="709" w:gutter="284"/>
@@ -30015,12 +30330,12 @@
           <w:numId w:val="1"/>
         </w:numPr>
       </w:pPr>
-      <w:bookmarkStart w:id="114" w:name="_Toc476489197"/>
+      <w:bookmarkStart w:id="122" w:name="_Toc476489197"/>
       <w:r>
         <w:lastRenderedPageBreak/>
         <w:t>Weitere Schritte</w:t>
       </w:r>
-      <w:bookmarkEnd w:id="114"/>
+      <w:bookmarkEnd w:id="122"/>
       <w:r>
         <w:t xml:space="preserve"> </w:t>
       </w:r>
@@ -30042,7 +30357,7 @@
           <w:lang w:val="en-US"/>
         </w:rPr>
         <w:sectPr>
-          <w:headerReference w:type="default" r:id="rId29"/>
+          <w:headerReference w:type="default" r:id="rId33"/>
           <w:type w:val="continuous"/>
           <w:pgSz w:w="11906" w:h="16838" w:code="9"/>
           <w:pgMar w:top="1418" w:right="1418" w:bottom="1134" w:left="1418" w:header="851" w:footer="709" w:gutter="284"/>
@@ -30057,7 +30372,7 @@
         <w:br w:type="page"/>
       </w:r>
     </w:p>
-    <w:bookmarkStart w:id="115" w:name="_Toc476489198" w:displacedByCustomXml="next"/>
+    <w:bookmarkStart w:id="123" w:name="_Toc476489198" w:displacedByCustomXml="next"/>
     <w:sdt>
       <w:sdtPr>
         <w:rPr>
@@ -30090,7 +30405,7 @@
             </w:rPr>
             <w:t>Literaturverzeichnis</w:t>
           </w:r>
-          <w:bookmarkEnd w:id="115"/>
+          <w:bookmarkEnd w:id="123"/>
         </w:p>
         <w:sdt>
           <w:sdtPr>
@@ -30119,9 +30434,8 @@
             </w:p>
             <w:tbl>
               <w:tblPr>
-                <w:tblW w:w="5236" w:type="pct"/>
+                <w:tblW w:w="5000" w:type="pct"/>
                 <w:tblCellSpacing w:w="15" w:type="dxa"/>
-                <w:tblInd w:w="-142" w:type="dxa"/>
                 <w:tblCellMar>
                   <w:top w:w="15" w:type="dxa"/>
                   <w:left w:w="15" w:type="dxa"/>
@@ -30131,17 +30445,17 @@
                 <w:tblLook w:val="04A0" w:firstRow="1" w:lastRow="0" w:firstColumn="1" w:lastColumn="0" w:noHBand="0" w:noVBand="1"/>
               </w:tblPr>
               <w:tblGrid>
-                <w:gridCol w:w="475"/>
-                <w:gridCol w:w="15620"/>
+                <w:gridCol w:w="292"/>
+                <w:gridCol w:w="8494"/>
               </w:tblGrid>
               <w:tr>
                 <w:trPr>
-                  <w:divId w:val="1380981669"/>
+                  <w:divId w:val="628049920"/>
                   <w:tblCellSpacing w:w="15" w:type="dxa"/>
                 </w:trPr>
                 <w:tc>
                   <w:tcPr>
-                    <w:tcW w:w="284" w:type="pct"/>
+                    <w:tcW w:w="50" w:type="pct"/>
                     <w:hideMark/>
                   </w:tcPr>
                   <w:p>
@@ -30201,12 +30515,12 @@
               </w:tr>
               <w:tr>
                 <w:trPr>
-                  <w:divId w:val="1380981669"/>
+                  <w:divId w:val="628049920"/>
                   <w:tblCellSpacing w:w="15" w:type="dxa"/>
                 </w:trPr>
                 <w:tc>
                   <w:tcPr>
-                    <w:tcW w:w="284" w:type="pct"/>
+                    <w:tcW w:w="50" w:type="pct"/>
                     <w:hideMark/>
                   </w:tcPr>
                   <w:p>
@@ -30267,12 +30581,12 @@
               </w:tr>
               <w:tr>
                 <w:trPr>
-                  <w:divId w:val="1380981669"/>
+                  <w:divId w:val="628049920"/>
                   <w:tblCellSpacing w:w="15" w:type="dxa"/>
                 </w:trPr>
                 <w:tc>
                   <w:tcPr>
-                    <w:tcW w:w="284" w:type="pct"/>
+                    <w:tcW w:w="50" w:type="pct"/>
                     <w:hideMark/>
                   </w:tcPr>
                   <w:p>
@@ -30310,7 +30624,7 @@
                         <w:noProof/>
                         <w:lang w:val="en-US"/>
                       </w:rPr>
-                      <w:t xml:space="preserve">J. Z. a. M. J. J. Kolter, „REDD: A public data set for energy disaggregation research,“ in </w:t>
+                      <w:t xml:space="preserve">J. Z. Kolter und J. Johnson, „REDD: A public data set for energy disaggregation research,“ in </w:t>
                     </w:r>
                     <w:r>
                       <w:rPr>
@@ -30333,12 +30647,12 @@
               </w:tr>
               <w:tr>
                 <w:trPr>
-                  <w:divId w:val="1380981669"/>
+                  <w:divId w:val="628049920"/>
                   <w:tblCellSpacing w:w="15" w:type="dxa"/>
                 </w:trPr>
                 <w:tc>
                   <w:tcPr>
-                    <w:tcW w:w="284" w:type="pct"/>
+                    <w:tcW w:w="50" w:type="pct"/>
                     <w:hideMark/>
                   </w:tcPr>
                   <w:p>
@@ -30390,12 +30704,12 @@
               </w:tr>
               <w:tr>
                 <w:trPr>
-                  <w:divId w:val="1380981669"/>
+                  <w:divId w:val="628049920"/>
                   <w:tblCellSpacing w:w="15" w:type="dxa"/>
                 </w:trPr>
                 <w:tc>
                   <w:tcPr>
-                    <w:tcW w:w="284" w:type="pct"/>
+                    <w:tcW w:w="50" w:type="pct"/>
                     <w:hideMark/>
                   </w:tcPr>
                   <w:p>
@@ -30440,12 +30754,12 @@
               </w:tr>
               <w:tr>
                 <w:trPr>
-                  <w:divId w:val="1380981669"/>
+                  <w:divId w:val="628049920"/>
                   <w:tblCellSpacing w:w="15" w:type="dxa"/>
                 </w:trPr>
                 <w:tc>
                   <w:tcPr>
-                    <w:tcW w:w="284" w:type="pct"/>
+                    <w:tcW w:w="50" w:type="pct"/>
                     <w:hideMark/>
                   </w:tcPr>
                   <w:p>
@@ -30506,12 +30820,12 @@
               </w:tr>
               <w:tr>
                 <w:trPr>
-                  <w:divId w:val="1380981669"/>
+                  <w:divId w:val="628049920"/>
                   <w:tblCellSpacing w:w="15" w:type="dxa"/>
                 </w:trPr>
                 <w:tc>
                   <w:tcPr>
-                    <w:tcW w:w="284" w:type="pct"/>
+                    <w:tcW w:w="50" w:type="pct"/>
                     <w:hideMark/>
                   </w:tcPr>
                   <w:p>
@@ -30549,19 +30863,19 @@
                         <w:noProof/>
                         <w:lang w:val="de-DE"/>
                       </w:rPr>
-                      <w:t>A.-M. O. u. M. T. Carlo Bellucci, „Untersuchung unterschiedlicher Referenzdatensätze im Energiebereich,“ 2017.</w:t>
+                      <w:t>C. Bellucci, A.-M. Oberluggauer und M. Tschuchnig, „Untersuchung unterschiedlicher Referenzdatensätze im Energiebereich,“ 2017.</w:t>
                     </w:r>
                   </w:p>
                 </w:tc>
               </w:tr>
               <w:tr>
                 <w:trPr>
-                  <w:divId w:val="1380981669"/>
+                  <w:divId w:val="628049920"/>
                   <w:tblCellSpacing w:w="15" w:type="dxa"/>
                 </w:trPr>
                 <w:tc>
                   <w:tcPr>
-                    <w:tcW w:w="284" w:type="pct"/>
+                    <w:tcW w:w="50" w:type="pct"/>
                     <w:hideMark/>
                   </w:tcPr>
                   <w:p>
@@ -30606,12 +30920,12 @@
               </w:tr>
               <w:tr>
                 <w:trPr>
-                  <w:divId w:val="1380981669"/>
+                  <w:divId w:val="628049920"/>
                   <w:tblCellSpacing w:w="15" w:type="dxa"/>
                 </w:trPr>
                 <w:tc>
                   <w:tcPr>
-                    <w:tcW w:w="284" w:type="pct"/>
+                    <w:tcW w:w="50" w:type="pct"/>
                     <w:hideMark/>
                   </w:tcPr>
                   <w:p>
@@ -30665,12 +30979,12 @@
               </w:tr>
               <w:tr>
                 <w:trPr>
-                  <w:divId w:val="1380981669"/>
+                  <w:divId w:val="628049920"/>
                   <w:tblCellSpacing w:w="15" w:type="dxa"/>
                 </w:trPr>
                 <w:tc>
                   <w:tcPr>
-                    <w:tcW w:w="284" w:type="pct"/>
+                    <w:tcW w:w="50" w:type="pct"/>
                     <w:hideMark/>
                   </w:tcPr>
                   <w:p>
@@ -30686,6 +31000,7 @@
                         <w:noProof/>
                         <w:lang w:val="de-DE"/>
                       </w:rPr>
+                      <w:lastRenderedPageBreak/>
                       <w:t xml:space="preserve">[10] </w:t>
                     </w:r>
                   </w:p>
@@ -30715,12 +31030,12 @@
               </w:tr>
               <w:tr>
                 <w:trPr>
-                  <w:divId w:val="1380981669"/>
+                  <w:divId w:val="628049920"/>
                   <w:tblCellSpacing w:w="15" w:type="dxa"/>
                 </w:trPr>
                 <w:tc>
                   <w:tcPr>
-                    <w:tcW w:w="284" w:type="pct"/>
+                    <w:tcW w:w="50" w:type="pct"/>
                     <w:hideMark/>
                   </w:tcPr>
                   <w:p>
@@ -30765,12 +31080,12 @@
               </w:tr>
               <w:tr>
                 <w:trPr>
-                  <w:divId w:val="1380981669"/>
+                  <w:divId w:val="628049920"/>
                   <w:tblCellSpacing w:w="15" w:type="dxa"/>
                 </w:trPr>
                 <w:tc>
                   <w:tcPr>
-                    <w:tcW w:w="284" w:type="pct"/>
+                    <w:tcW w:w="50" w:type="pct"/>
                     <w:hideMark/>
                   </w:tcPr>
                   <w:p>
@@ -30829,12 +31144,12 @@
               </w:tr>
               <w:tr>
                 <w:trPr>
-                  <w:divId w:val="1380981669"/>
+                  <w:divId w:val="628049920"/>
                   <w:tblCellSpacing w:w="15" w:type="dxa"/>
                 </w:trPr>
                 <w:tc>
                   <w:tcPr>
-                    <w:tcW w:w="284" w:type="pct"/>
+                    <w:tcW w:w="50" w:type="pct"/>
                     <w:hideMark/>
                   </w:tcPr>
                   <w:p>
@@ -30879,12 +31194,12 @@
               </w:tr>
               <w:tr>
                 <w:trPr>
-                  <w:divId w:val="1380981669"/>
+                  <w:divId w:val="628049920"/>
                   <w:tblCellSpacing w:w="15" w:type="dxa"/>
                 </w:trPr>
                 <w:tc>
                   <w:tcPr>
-                    <w:tcW w:w="284" w:type="pct"/>
+                    <w:tcW w:w="50" w:type="pct"/>
                     <w:hideMark/>
                   </w:tcPr>
                   <w:p>
@@ -30900,7 +31215,6 @@
                         <w:noProof/>
                         <w:lang w:val="de-DE"/>
                       </w:rPr>
-                      <w:lastRenderedPageBreak/>
                       <w:t xml:space="preserve">[14] </w:t>
                     </w:r>
                   </w:p>
@@ -30930,12 +31244,12 @@
               </w:tr>
               <w:tr>
                 <w:trPr>
-                  <w:divId w:val="1380981669"/>
+                  <w:divId w:val="628049920"/>
                   <w:tblCellSpacing w:w="15" w:type="dxa"/>
                 </w:trPr>
                 <w:tc>
                   <w:tcPr>
-                    <w:tcW w:w="284" w:type="pct"/>
+                    <w:tcW w:w="50" w:type="pct"/>
                     <w:hideMark/>
                   </w:tcPr>
                   <w:p>
@@ -30971,35 +31285,28 @@
                     <w:r>
                       <w:rPr>
                         <w:noProof/>
-                        <w:lang w:val="de-DE"/>
-                      </w:rPr>
-                      <w:t xml:space="preserve">B. f. S. i. d. IT, „BSI TR-03109 Technische Vorgaben für intelligente Messsysteme und deren sicherer Betrieb,“ 18 März 2013. </w:t>
-                    </w:r>
-                    <w:r>
-                      <w:rPr>
-                        <w:noProof/>
                         <w:lang w:val="en-US"/>
                       </w:rPr>
-                      <w:t xml:space="preserve">[Online]. Available: https://www.bsi.bund.de/SharedDocs/Downloads/DE/BSI/Publikationen/TechnischeRichtlinien/TR03109/TR-03109-1_Anlage_Feinspezifikation_Drahtgebundene_LMN-Schnittstelle_Teilb.pdf?__blob=publicationFile. </w:t>
+                      <w:t xml:space="preserve">ETSI, „Open Smart Grid Protocol (OSGP),“ 01 Januar 2012. </w:t>
                     </w:r>
                     <w:r>
                       <w:rPr>
                         <w:noProof/>
                         <w:lang w:val="de-DE"/>
                       </w:rPr>
-                      <w:t>[Zugriff am 19 Februar 2017].</w:t>
+                      <w:t>[Online]. Available: http://www.etsi.org/deliver/etsi_gs/OSG/001_099/001/01.01.01_60/gs_osg001v010101p.pdf. [Zugriff am 19 Februar 2017].</w:t>
                     </w:r>
                   </w:p>
                 </w:tc>
               </w:tr>
               <w:tr>
                 <w:trPr>
-                  <w:divId w:val="1380981669"/>
+                  <w:divId w:val="628049920"/>
                   <w:tblCellSpacing w:w="15" w:type="dxa"/>
                 </w:trPr>
                 <w:tc>
                   <w:tcPr>
-                    <w:tcW w:w="284" w:type="pct"/>
+                    <w:tcW w:w="50" w:type="pct"/>
                     <w:hideMark/>
                   </w:tcPr>
                   <w:p>
@@ -31029,7 +31336,7 @@
                       <w:pStyle w:val="Literaturverzeichnis"/>
                       <w:rPr>
                         <w:noProof/>
-                        <w:lang w:val="de-DE"/>
+                        <w:lang w:val="en-US"/>
                       </w:rPr>
                     </w:pPr>
                     <w:r>
@@ -31037,26 +31344,35 @@
                         <w:noProof/>
                         <w:lang w:val="en-US"/>
                       </w:rPr>
-                      <w:t xml:space="preserve">ETSI, „Open Smart Grid Protocol (OSGP),“ 01 Januar 2012. </w:t>
+                      <w:t xml:space="preserve">Ferraiolo, David and Cugini, Janet and Kuhn, D Richard, „Role-based access control (RBAC): Features and motivations,“ in </w:t>
+                    </w:r>
+                    <w:r>
+                      <w:rPr>
+                        <w:i/>
+                        <w:iCs/>
+                        <w:noProof/>
+                        <w:lang w:val="en-US"/>
+                      </w:rPr>
+                      <w:t>Proceedings of 11th annual computer security application conference</w:t>
                     </w:r>
                     <w:r>
                       <w:rPr>
                         <w:noProof/>
-                        <w:lang w:val="de-DE"/>
+                        <w:lang w:val="en-US"/>
                       </w:rPr>
-                      <w:t>[Online]. Available: http://www.etsi.org/deliver/etsi_gs/OSG/001_099/001/01.01.01_60/gs_osg001v010101p.pdf. [Zugriff am 19 Februar 2017].</w:t>
+                      <w:t xml:space="preserve">, New Orleans, 1995. </w:t>
                     </w:r>
                   </w:p>
                 </w:tc>
               </w:tr>
               <w:tr>
                 <w:trPr>
-                  <w:divId w:val="1380981669"/>
+                  <w:divId w:val="628049920"/>
                   <w:tblCellSpacing w:w="15" w:type="dxa"/>
                 </w:trPr>
                 <w:tc>
                   <w:tcPr>
-                    <w:tcW w:w="284" w:type="pct"/>
+                    <w:tcW w:w="50" w:type="pct"/>
                     <w:hideMark/>
                   </w:tcPr>
                   <w:p>
@@ -31073,6 +31389,64 @@
                         <w:lang w:val="de-DE"/>
                       </w:rPr>
                       <w:t xml:space="preserve">[17] </w:t>
+                    </w:r>
+                  </w:p>
+                </w:tc>
+                <w:tc>
+                  <w:tcPr>
+                    <w:tcW w:w="0" w:type="auto"/>
+                    <w:hideMark/>
+                  </w:tcPr>
+                  <w:p>
+                    <w:pPr>
+                      <w:pStyle w:val="Literaturverzeichnis"/>
+                      <w:rPr>
+                        <w:noProof/>
+                        <w:lang w:val="en-US"/>
+                      </w:rPr>
+                    </w:pPr>
+                    <w:r>
+                      <w:rPr>
+                        <w:noProof/>
+                        <w:lang w:val="de-DE"/>
+                      </w:rPr>
+                      <w:t xml:space="preserve">„Gesamte Rechtsvorschrift für Datenschutzgesetz 2000,“ [Online]. </w:t>
+                    </w:r>
+                    <w:r>
+                      <w:rPr>
+                        <w:noProof/>
+                        <w:lang w:val="en-US"/>
+                      </w:rPr>
+                      <w:t>Available: https://www.ris.bka.gv.at/GeltendeFassung.wxe?Abfrage=Bundesnormen&amp;Gesetzesnummer=10001597.</w:t>
+                    </w:r>
+                  </w:p>
+                </w:tc>
+              </w:tr>
+              <w:tr>
+                <w:trPr>
+                  <w:divId w:val="628049920"/>
+                  <w:tblCellSpacing w:w="15" w:type="dxa"/>
+                </w:trPr>
+                <w:tc>
+                  <w:tcPr>
+                    <w:tcW w:w="50" w:type="pct"/>
+                    <w:hideMark/>
+                  </w:tcPr>
+                  <w:p>
+                    <w:pPr>
+                      <w:pStyle w:val="Literaturverzeichnis"/>
+                      <w:rPr>
+                        <w:noProof/>
+                        <w:lang w:val="de-DE"/>
+                      </w:rPr>
+                    </w:pPr>
+                    <w:r>
+                      <w:rPr>
+                        <w:noProof/>
+                        <w:lang w:val="de-DE"/>
+                      </w:rPr>
+                      <w:lastRenderedPageBreak/>
+                      <w:t xml:space="preserve">[18] </w:t>
                     </w:r>
                   </w:p>
                 </w:tc>
@@ -31110,12 +31484,12 @@
               </w:tr>
               <w:tr>
                 <w:trPr>
-                  <w:divId w:val="1380981669"/>
+                  <w:divId w:val="628049920"/>
                   <w:tblCellSpacing w:w="15" w:type="dxa"/>
                 </w:trPr>
                 <w:tc>
                   <w:tcPr>
-                    <w:tcW w:w="284" w:type="pct"/>
+                    <w:tcW w:w="50" w:type="pct"/>
                     <w:hideMark/>
                   </w:tcPr>
                   <w:p>
@@ -31131,7 +31505,7 @@
                         <w:noProof/>
                         <w:lang w:val="de-DE"/>
                       </w:rPr>
-                      <w:t xml:space="preserve">[18] </w:t>
+                      <w:t xml:space="preserve">[19] </w:t>
                     </w:r>
                   </w:p>
                 </w:tc>
@@ -31167,12 +31541,12 @@
               </w:tr>
               <w:tr>
                 <w:trPr>
-                  <w:divId w:val="1380981669"/>
+                  <w:divId w:val="628049920"/>
                   <w:tblCellSpacing w:w="15" w:type="dxa"/>
                 </w:trPr>
                 <w:tc>
                   <w:tcPr>
-                    <w:tcW w:w="284" w:type="pct"/>
+                    <w:tcW w:w="50" w:type="pct"/>
                     <w:hideMark/>
                   </w:tcPr>
                   <w:p>
@@ -31188,7 +31562,7 @@
                         <w:noProof/>
                         <w:lang w:val="de-DE"/>
                       </w:rPr>
-                      <w:t xml:space="preserve">[19] </w:t>
+                      <w:t xml:space="preserve">[20] </w:t>
                     </w:r>
                   </w:p>
                 </w:tc>
@@ -31210,7 +31584,7 @@
                         <w:noProof/>
                         <w:lang w:val="en-US"/>
                       </w:rPr>
-                      <w:t xml:space="preserve">U. F. V. L. P. P. J.-B. F. B. C. Y. G. M. S. Francesco Fusco, „Data Management System for Energy Analytics and its Application to Forecasting,“ in </w:t>
+                      <w:t xml:space="preserve">F. Fusco, U. Fischer, V. Lonij, P. Pompey, J.-B. Fiot, B. Chen, Y. Gkoufas und M. Sinn, „Data Management System for Energy Analytics and its Application to Forecasting,“ in </w:t>
                     </w:r>
                     <w:r>
                       <w:rPr>
@@ -31233,12 +31607,12 @@
               </w:tr>
               <w:tr>
                 <w:trPr>
-                  <w:divId w:val="1380981669"/>
+                  <w:divId w:val="628049920"/>
                   <w:tblCellSpacing w:w="15" w:type="dxa"/>
                 </w:trPr>
                 <w:tc>
                   <w:tcPr>
-                    <w:tcW w:w="284" w:type="pct"/>
+                    <w:tcW w:w="50" w:type="pct"/>
                     <w:hideMark/>
                   </w:tcPr>
                   <w:p>
@@ -31254,7 +31628,7 @@
                         <w:noProof/>
                         <w:lang w:val="de-DE"/>
                       </w:rPr>
-                      <w:t xml:space="preserve">[20] </w:t>
+                      <w:t xml:space="preserve">[21] </w:t>
                     </w:r>
                   </w:p>
                 </w:tc>
@@ -31299,12 +31673,12 @@
               </w:tr>
               <w:tr>
                 <w:trPr>
-                  <w:divId w:val="1380981669"/>
+                  <w:divId w:val="628049920"/>
                   <w:tblCellSpacing w:w="15" w:type="dxa"/>
                 </w:trPr>
                 <w:tc>
                   <w:tcPr>
-                    <w:tcW w:w="284" w:type="pct"/>
+                    <w:tcW w:w="50" w:type="pct"/>
                     <w:hideMark/>
                   </w:tcPr>
                   <w:p>
@@ -31320,7 +31694,71 @@
                         <w:noProof/>
                         <w:lang w:val="de-DE"/>
                       </w:rPr>
-                      <w:t xml:space="preserve">[21] </w:t>
+                      <w:t xml:space="preserve">[22] </w:t>
+                    </w:r>
+                  </w:p>
+                </w:tc>
+                <w:tc>
+                  <w:tcPr>
+                    <w:tcW w:w="0" w:type="auto"/>
+                    <w:hideMark/>
+                  </w:tcPr>
+                  <w:p>
+                    <w:pPr>
+                      <w:pStyle w:val="Literaturverzeichnis"/>
+                      <w:rPr>
+                        <w:noProof/>
+                        <w:lang w:val="de-DE"/>
+                      </w:rPr>
+                    </w:pPr>
+                    <w:r>
+                      <w:rPr>
+                        <w:noProof/>
+                        <w:lang w:val="de-DE"/>
+                      </w:rPr>
+                      <w:t xml:space="preserve">B. f. S. i. d. IT, „BSI TR-03109 Technische Vorgaben für intelligente Messsysteme und deren sicherer Betrieb,“ 18 März 2013. </w:t>
+                    </w:r>
+                    <w:r>
+                      <w:rPr>
+                        <w:noProof/>
+                        <w:lang w:val="en-US"/>
+                      </w:rPr>
+                      <w:t xml:space="preserve">[Online]. Available: https://www.bsi.bund.de/SharedDocs/Downloads/DE/BSI/Publikationen/TechnischeRichtlinien/TR03109/TR-03109-1_Anlage_Feinspezifikation_Drahtgebundene_LMN-Schnittstelle_Teilb.pdf?__blob=publicationFile. </w:t>
+                    </w:r>
+                    <w:r>
+                      <w:rPr>
+                        <w:noProof/>
+                        <w:lang w:val="de-DE"/>
+                      </w:rPr>
+                      <w:t>[Zugriff am 19 Februar 2017].</w:t>
+                    </w:r>
+                  </w:p>
+                </w:tc>
+              </w:tr>
+              <w:tr>
+                <w:trPr>
+                  <w:divId w:val="628049920"/>
+                  <w:tblCellSpacing w:w="15" w:type="dxa"/>
+                </w:trPr>
+                <w:tc>
+                  <w:tcPr>
+                    <w:tcW w:w="50" w:type="pct"/>
+                    <w:hideMark/>
+                  </w:tcPr>
+                  <w:p>
+                    <w:pPr>
+                      <w:pStyle w:val="Literaturverzeichnis"/>
+                      <w:rPr>
+                        <w:noProof/>
+                        <w:lang w:val="de-DE"/>
+                      </w:rPr>
+                    </w:pPr>
+                    <w:r>
+                      <w:rPr>
+                        <w:noProof/>
+                        <w:lang w:val="de-DE"/>
+                      </w:rPr>
+                      <w:t xml:space="preserve">[23] </w:t>
                     </w:r>
                   </w:p>
                 </w:tc>
@@ -31365,12 +31803,12 @@
               </w:tr>
               <w:tr>
                 <w:trPr>
-                  <w:divId w:val="1380981669"/>
+                  <w:divId w:val="628049920"/>
                   <w:tblCellSpacing w:w="15" w:type="dxa"/>
                 </w:trPr>
                 <w:tc>
                   <w:tcPr>
-                    <w:tcW w:w="284" w:type="pct"/>
+                    <w:tcW w:w="50" w:type="pct"/>
                     <w:hideMark/>
                   </w:tcPr>
                   <w:p>
@@ -31386,7 +31824,7 @@
                         <w:noProof/>
                         <w:lang w:val="de-DE"/>
                       </w:rPr>
-                      <w:t xml:space="preserve">[22] </w:t>
+                      <w:t xml:space="preserve">[24] </w:t>
                     </w:r>
                   </w:p>
                 </w:tc>
@@ -31430,7 +31868,7 @@
             </w:tbl>
             <w:p>
               <w:pPr>
-                <w:divId w:val="1380981669"/>
+                <w:divId w:val="628049920"/>
                 <w:rPr>
                   <w:rFonts w:eastAsia="Times New Roman"/>
                   <w:noProof/>
@@ -31470,7 +31908,7 @@
           <w:lang w:val="de-AT"/>
         </w:rPr>
         <w:sectPr>
-          <w:headerReference w:type="default" r:id="rId30"/>
+          <w:headerReference w:type="default" r:id="rId34"/>
           <w:pgSz w:w="11906" w:h="16838" w:code="9"/>
           <w:pgMar w:top="1418" w:right="1418" w:bottom="1134" w:left="1418" w:header="851" w:footer="709" w:gutter="284"/>
           <w:cols w:space="708"/>
@@ -31488,12 +31926,12 @@
       <w:pPr>
         <w:pStyle w:val="berschrift1"/>
       </w:pPr>
-      <w:bookmarkStart w:id="116" w:name="_Toc476489199"/>
+      <w:bookmarkStart w:id="124" w:name="_Toc476489199"/>
       <w:r>
         <w:lastRenderedPageBreak/>
         <w:t>Anhang</w:t>
       </w:r>
-      <w:bookmarkEnd w:id="116"/>
+      <w:bookmarkEnd w:id="124"/>
     </w:p>
     <w:p>
       <w:pPr>
@@ -31505,7 +31943,7 @@
           <w:lang w:val="de-AT"/>
         </w:rPr>
       </w:pPr>
-      <w:bookmarkStart w:id="117" w:name="_Toc476489200"/>
+      <w:bookmarkStart w:id="125" w:name="_Toc476489200"/>
       <w:r>
         <w:rPr>
           <w:sz w:val="28"/>
@@ -31514,7 +31952,7 @@
         </w:rPr>
         <w:t>SQL Messungen</w:t>
       </w:r>
-      <w:bookmarkEnd w:id="117"/>
+      <w:bookmarkEnd w:id="125"/>
     </w:p>
     <w:tbl>
       <w:tblPr>
@@ -37979,7 +38417,7 @@
       </w:pPr>
     </w:p>
     <w:sectPr>
-      <w:headerReference w:type="default" r:id="rId31"/>
+      <w:headerReference w:type="default" r:id="rId35"/>
       <w:pgSz w:w="11906" w:h="16838"/>
       <w:pgMar w:top="1417" w:right="1417" w:bottom="1134" w:left="1417" w:header="708" w:footer="708" w:gutter="0"/>
       <w:cols w:space="708"/>
@@ -38258,7 +38696,7 @@
             <w:noProof/>
             <w:sz w:val="20"/>
           </w:rPr>
-          <w:t>40</w:t>
+          <w:t>41</w:t>
         </w:r>
         <w:r>
           <w:rPr>
@@ -38477,7 +38915,7 @@
             <w:noProof/>
             <w:sz w:val="20"/>
           </w:rPr>
-          <w:t>iii</w:t>
+          <w:t>iv</w:t>
         </w:r>
         <w:r>
           <w:rPr>
@@ -38556,7 +38994,7 @@
             <w:noProof/>
             <w:sz w:val="20"/>
           </w:rPr>
-          <w:t>18</w:t>
+          <w:t>17</w:t>
         </w:r>
         <w:r>
           <w:rPr>
@@ -38767,7 +39205,7 @@
         <w:noProof/>
         <w:sz w:val="20"/>
       </w:rPr>
-      <w:t>25</w:t>
+      <w:t>26</w:t>
     </w:r>
     <w:r>
       <w:rPr>
@@ -49442,7 +49880,7 @@
     <b:Year>2010</b:Year>
     <b:Month>November</b:Month>
     <b:Day>15</b:Day>
-    <b:RefOrder>19</b:RefOrder>
+    <b:RefOrder>18</b:RefOrder>
   </b:Source>
   <b:Source>
     <b:Tag>MLi08</b:Tag>
@@ -49463,7 +49901,7 @@
     </b:Author>
     <b:ConferenceName>Proc. of the Clemson University Power Systems Converence</b:ConferenceName>
     <b:City>Clemson, SC</b:City>
-    <b:RefOrder>22</b:RefOrder>
+    <b:RefOrder>21</b:RefOrder>
   </b:Source>
   <b:Source>
     <b:Tag>Bun13</b:Tag>
@@ -49488,26 +49926,7 @@
     <b:YearAccessed>2017</b:YearAccessed>
     <b:MonthAccessed>Februar</b:MonthAccessed>
     <b:DayAccessed>19</b:DayAccessed>
-    <b:RefOrder>15</b:RefOrder>
-  </b:Source>
-  <b:Source>
-    <b:Tag>Car17</b:Tag>
-    <b:SourceType>Report</b:SourceType>
-    <b:Guid>{4FC9CAC4-3A71-4D0D-9DEB-175A6B9DA966}</b:Guid>
-    <b:Author>
-      <b:Author>
-        <b:NameList>
-          <b:Person>
-            <b:Last>Carlo Bellucci</b:Last>
-            <b:First>Anna-Maria</b:First>
-            <b:Middle>Oberluggauer und Maximilian Tschuchnig</b:Middle>
-          </b:Person>
-        </b:NameList>
-      </b:Author>
-    </b:Author>
-    <b:Title>Untersuchung unterschiedlicher Referenzdatensätze im Energiebereich</b:Title>
-    <b:Year>2017</b:Year>
-    <b:RefOrder>7</b:RefOrder>
+    <b:RefOrder>22</b:RefOrder>
   </b:Source>
   <b:Source>
     <b:Tag>Das09</b:Tag>
@@ -49624,7 +50043,7 @@
     <b:YearAccessed>2017</b:YearAccessed>
     <b:MonthAccessed>Februar</b:MonthAccessed>
     <b:DayAccessed>19</b:DayAccessed>
-    <b:RefOrder>20</b:RefOrder>
+    <b:RefOrder>19</b:RefOrder>
   </b:Source>
   <b:Source>
     <b:Tag>ETS12</b:Tag>
@@ -49643,7 +50062,7 @@
     <b:YearAccessed>2017</b:YearAccessed>
     <b:MonthAccessed>Februar</b:MonthAccessed>
     <b:DayAccessed>19</b:DayAccessed>
-    <b:RefOrder>16</b:RefOrder>
+    <b:RefOrder>15</b:RefOrder>
   </b:Source>
   <b:Source>
     <b:Tag>Cra10</b:Tag>
@@ -49687,48 +50106,6 @@
     <b:MonthAccessed>Februar</b:MonthAccessed>
     <b:DayAccessed>19</b:DayAccessed>
     <b:RefOrder>10</b:RefOrder>
-  </b:Source>
-  <b:Source>
-    <b:Tag>Fra16</b:Tag>
-    <b:SourceType>ConferenceProceedings</b:SourceType>
-    <b:Guid>{3AE966C2-0A26-4B73-ABDE-AB7862F1B9A0}</b:Guid>
-    <b:Author>
-      <b:Author>
-        <b:NameList>
-          <b:Person>
-            <b:Last>Francesco Fusco</b:Last>
-            <b:First>Ulrike</b:First>
-            <b:Middle>Fischer, Vincent Lonij, Pascal Pompey, Jean-Baptiste Fiot, Bei Chen, Yiannis Gkoufas, Mathieu Sinn</b:Middle>
-          </b:Person>
-        </b:NameList>
-      </b:Author>
-    </b:Author>
-    <b:Title>Data Management System for Energy Analytics and its Application to Forecasting</b:Title>
-    <b:ConferenceName>EDBT/ICDT Workshops</b:ConferenceName>
-    <b:City>Bordeaux</b:City>
-    <b:Year>2016</b:Year>
-    <b:RefOrder>21</b:RefOrder>
-  </b:Source>
-  <b:Source>
-    <b:Tag>Kol11</b:Tag>
-    <b:SourceType>ConferenceProceedings</b:SourceType>
-    <b:Guid>{3ED89348-AF24-4AED-8681-742FE2A6C24D}</b:Guid>
-    <b:Author>
-      <b:Author>
-        <b:NameList>
-          <b:Person>
-            <b:Last>Kolter</b:Last>
-            <b:First>J.</b:First>
-            <b:Middle>Zico, and Matthew J. Johnson</b:Middle>
-          </b:Person>
-        </b:NameList>
-      </b:Author>
-    </b:Author>
-    <b:Title>REDD: A public data set for energy disaggregation research</b:Title>
-    <b:Year>2011</b:Year>
-    <b:City>San Diego, CA</b:City>
-    <b:ConferenceName>Workshop on Data Mining Applications in Sustainability (SIGKDD),</b:ConferenceName>
-    <b:RefOrder>3</b:RefOrder>
   </b:Source>
   <b:Source>
     <b:Tag>Jac14</b:Tag>
@@ -49849,7 +50226,7 @@
     </b:Author>
     <b:ConferenceName>Proceedings of 11th annual computer security application conference</b:ConferenceName>
     <b:City>New Orleans</b:City>
-    <b:RefOrder>17</b:RefOrder>
+    <b:RefOrder>16</b:RefOrder>
   </b:Source>
   <b:Source>
     <b:Tag>Ges</b:Tag>
@@ -49857,13 +50234,111 @@
     <b:Guid>{6E7FB401-7CE6-49BB-9D14-3177C7266E43}</b:Guid>
     <b:Title>Gesamte Rechtsvorschrift für Datenschutzgesetz 2000</b:Title>
     <b:URL>https://www.ris.bka.gv.at/GeltendeFassung.wxe?Abfrage=Bundesnormen&amp;Gesetzesnummer=10001597</b:URL>
-    <b:RefOrder>18</b:RefOrder>
+    <b:RefOrder>17</b:RefOrder>
+  </b:Source>
+  <b:Source>
+    <b:Tag>Kol11</b:Tag>
+    <b:SourceType>ConferenceProceedings</b:SourceType>
+    <b:Guid>{6A4C08E7-160A-49EE-9ECD-9D42B98C935B}</b:Guid>
+    <b:Author>
+      <b:Author>
+        <b:NameList>
+          <b:Person>
+            <b:Last>Kolter</b:Last>
+            <b:First>J. Zico</b:First>
+          </b:Person>
+          <b:Person>
+            <b:Last>Johnson</b:Last>
+            <b:First>J.</b:First>
+          </b:Person>
+        </b:NameList>
+      </b:Author>
+    </b:Author>
+    <b:Title>REDD: A public data set for energy disaggregation research</b:Title>
+    <b:Year>2011</b:Year>
+    <b:City>San Diego, CA</b:City>
+    <b:ConferenceName>Workshop on Data Mining Applications in Sustainability (SIGKDD),</b:ConferenceName>
+    <b:RefOrder>3</b:RefOrder>
+  </b:Source>
+  <b:Source>
+    <b:Tag>Car17</b:Tag>
+    <b:SourceType>Report</b:SourceType>
+    <b:Guid>{ABAA5BDE-AE26-4855-9027-A1673BDEAF7A}</b:Guid>
+    <b:Author>
+      <b:Author>
+        <b:NameList>
+          <b:Person>
+            <b:Last>Bellucci</b:Last>
+            <b:First>Carlo</b:First>
+          </b:Person>
+          <b:Person>
+            <b:Last>Oberluggauer</b:Last>
+            <b:First>Anna-Maria</b:First>
+          </b:Person>
+          <b:Person>
+            <b:Last>Tschuchnig</b:Last>
+            <b:First>Maximilian</b:First>
+          </b:Person>
+        </b:NameList>
+      </b:Author>
+    </b:Author>
+    <b:Title>Untersuchung unterschiedlicher Referenzdatensätze im Energiebereich</b:Title>
+    <b:Year>2017</b:Year>
+    <b:RefOrder>7</b:RefOrder>
+  </b:Source>
+  <b:Source>
+    <b:Tag>Fra16</b:Tag>
+    <b:SourceType>ConferenceProceedings</b:SourceType>
+    <b:Guid>{FB15515F-6CCE-4193-82D9-518D3E7E2CD5}</b:Guid>
+    <b:Author>
+      <b:Author>
+        <b:NameList>
+          <b:Person>
+            <b:Last>Fusco</b:Last>
+            <b:First>Francesco</b:First>
+          </b:Person>
+          <b:Person>
+            <b:Last>Fischer</b:Last>
+            <b:First>Ulrike</b:First>
+          </b:Person>
+          <b:Person>
+            <b:Last>Lonij</b:Last>
+            <b:First>Vincent</b:First>
+          </b:Person>
+          <b:Person>
+            <b:Last>Pompey</b:Last>
+            <b:First>Pascal</b:First>
+          </b:Person>
+          <b:Person>
+            <b:Last>Fiot</b:Last>
+            <b:First>Jean-Baptiste</b:First>
+          </b:Person>
+          <b:Person>
+            <b:Last>Chen</b:Last>
+            <b:First>Bei</b:First>
+          </b:Person>
+          <b:Person>
+            <b:Last>Gkoufas</b:Last>
+            <b:First>Yiannis</b:First>
+          </b:Person>
+          <b:Person>
+            <b:Last>Sinn</b:Last>
+            <b:First>Mathieu</b:First>
+          </b:Person>
+        </b:NameList>
+      </b:Author>
+    </b:Author>
+    <b:Title>Data Management System for Energy Analytics and its Application to Forecasting</b:Title>
+    <b:ConferenceName>EDBT/ICDT Workshops</b:ConferenceName>
+    <b:City>Bordeaux</b:City>
+    <b:Year>2016</b:Year>
+    <b:RefOrder>20</b:RefOrder>
   </b:Source>
 </b:Sources>
 </file>
 
 <file path=customXml/itemProps1.xml><?xml version="1.0" encoding="utf-8"?>
-<ds:datastoreItem xmlns:ds="http://schemas.openxmlformats.org/officeDocument/2006/customXml" ds:itemID="{749502DE-9422-4790-9F10-19BF964A6244}">
+<ds:datastoreItem xmlns:ds="http://schemas.openxmlformats.org/officeDocument/2006/customXml" ds:itemID="{21993087-1027-4BD6-A2AB-EA24F89590C9}">
   <ds:schemaRefs>
     <ds:schemaRef ds:uri="http://schemas.openxmlformats.org/officeDocument/2006/bibliography"/>
   </ds:schemaRefs>

</xml_diff>